<commit_message>
Commit de la famille
Début d'ajout de commentaires sur les classes
Gestion colorée des jours
Reprise de l'UML
Premiers tests sur le rapport (qui a été avancé)
</commit_message>
<xml_diff>
--- a/Projet_2015_Albouys_Jérémy_Zeller_Florian_Documentation.docx
+++ b/Projet_2015_Albouys_Jérémy_Zeller_Florian_Documentation.docx
@@ -1686,6 +1686,36 @@
     </w:p>
     <w:p>
       <w:pPr>
+        <w:ind w:firstLine="708"/>
+      </w:pPr>
+      <w:r>
+        <w:t>Ce projet s’inscrit dans l’</w:t>
+      </w:r>
+      <w:r>
+        <w:t>Unité d’Enseignement</w:t>
+      </w:r>
+      <w:r>
+        <w:t xml:space="preserve"> de Génie Logiciel</w:t>
+      </w:r>
+      <w:r>
+        <w:t>, en deuxième année de l’Ecole Nationale Supérieure de Cognitique. L’objectif de ce projet est de réaliser une application sous Windows Form permettant la gestion d’une base martienne abritant des astronautes.</w:t>
+      </w:r>
+    </w:p>
+    <w:p>
+      <w:pPr>
+        <w:ind w:firstLine="708"/>
+      </w:pPr>
+      <w:r>
+        <w:t>Cette application doit pouvoir être utilisée par les astronautes sur place et par le centre de contrôle sur Terre. Elle doit permettre, entre autre, la gestion des astronautes, de leur emploi du temps et de leurs tâches. Elle doit également être facile d’utilisation.</w:t>
+      </w:r>
+    </w:p>
+    <w:p>
+      <w:pPr>
+        <w:ind w:firstLine="708"/>
+      </w:pPr>
+    </w:p>
+    <w:p>
+      <w:pPr>
         <w:pStyle w:val="Titre2"/>
         <w:numPr>
           <w:ilvl w:val="0"/>
@@ -1698,6 +1728,444 @@
       </w:r>
       <w:bookmarkEnd w:id="2"/>
     </w:p>
+    <w:p>
+      <w:pPr>
+        <w:ind w:firstLine="360"/>
+      </w:pPr>
+      <w:r>
+        <w:t xml:space="preserve">Ce projet a commencé le 7 octobre 2015 et doit être terminé pour le 18 décembre. </w:t>
+      </w:r>
+      <w:r>
+        <w:t>Le planning détaillé est donné ci-dessous :</w:t>
+      </w:r>
+    </w:p>
+    <w:tbl>
+      <w:tblPr>
+        <w:tblStyle w:val="TableauGrille5Fonc-Accentuation5"/>
+        <w:tblW w:w="10603" w:type="dxa"/>
+        <w:tblInd w:w="-744" w:type="dxa"/>
+        <w:tblLook w:val="04A0" w:firstRow="1" w:lastRow="0" w:firstColumn="1" w:lastColumn="0" w:noHBand="0" w:noVBand="1"/>
+      </w:tblPr>
+      <w:tblGrid>
+        <w:gridCol w:w="2650"/>
+        <w:gridCol w:w="1657"/>
+        <w:gridCol w:w="3645"/>
+        <w:gridCol w:w="2651"/>
+      </w:tblGrid>
+      <w:tr>
+        <w:trPr>
+          <w:cnfStyle w:val="100000000000" w:firstRow="1" w:lastRow="0" w:firstColumn="0" w:lastColumn="0" w:oddVBand="0" w:evenVBand="0" w:oddHBand="0" w:evenHBand="0" w:firstRowFirstColumn="0" w:firstRowLastColumn="0" w:lastRowFirstColumn="0" w:lastRowLastColumn="0"/>
+          <w:trHeight w:val="411"/>
+        </w:trPr>
+        <w:tc>
+          <w:tcPr>
+            <w:cnfStyle w:val="001000000000" w:firstRow="0" w:lastRow="0" w:firstColumn="1" w:lastColumn="0" w:oddVBand="0" w:evenVBand="0" w:oddHBand="0" w:evenHBand="0" w:firstRowFirstColumn="0" w:firstRowLastColumn="0" w:lastRowFirstColumn="0" w:lastRowLastColumn="0"/>
+            <w:tcW w:w="2650" w:type="dxa"/>
+            <w:vAlign w:val="center"/>
+          </w:tcPr>
+          <w:p>
+            <w:pPr>
+              <w:jc w:val="center"/>
+            </w:pPr>
+            <w:r>
+              <w:t>Tâches</w:t>
+            </w:r>
+          </w:p>
+        </w:tc>
+        <w:tc>
+          <w:tcPr>
+            <w:tcW w:w="1657" w:type="dxa"/>
+            <w:vAlign w:val="center"/>
+          </w:tcPr>
+          <w:p>
+            <w:pPr>
+              <w:jc w:val="center"/>
+              <w:cnfStyle w:val="100000000000" w:firstRow="1" w:lastRow="0" w:firstColumn="0" w:lastColumn="0" w:oddVBand="0" w:evenVBand="0" w:oddHBand="0" w:evenHBand="0" w:firstRowFirstColumn="0" w:firstRowLastColumn="0" w:lastRowFirstColumn="0" w:lastRowLastColumn="0"/>
+            </w:pPr>
+            <w:r>
+              <w:t>Dates</w:t>
+            </w:r>
+          </w:p>
+        </w:tc>
+        <w:tc>
+          <w:tcPr>
+            <w:tcW w:w="3645" w:type="dxa"/>
+            <w:vAlign w:val="center"/>
+          </w:tcPr>
+          <w:p>
+            <w:pPr>
+              <w:jc w:val="center"/>
+              <w:cnfStyle w:val="100000000000" w:firstRow="1" w:lastRow="0" w:firstColumn="0" w:lastColumn="0" w:oddVBand="0" w:evenVBand="0" w:oddHBand="0" w:evenHBand="0" w:firstRowFirstColumn="0" w:firstRowLastColumn="0" w:lastRowFirstColumn="0" w:lastRowLastColumn="0"/>
+            </w:pPr>
+            <w:r>
+              <w:t>Description</w:t>
+            </w:r>
+          </w:p>
+        </w:tc>
+        <w:tc>
+          <w:tcPr>
+            <w:tcW w:w="2651" w:type="dxa"/>
+            <w:vAlign w:val="center"/>
+          </w:tcPr>
+          <w:p>
+            <w:pPr>
+              <w:jc w:val="center"/>
+              <w:cnfStyle w:val="100000000000" w:firstRow="1" w:lastRow="0" w:firstColumn="0" w:lastColumn="0" w:oddVBand="0" w:evenVBand="0" w:oddHBand="0" w:evenHBand="0" w:firstRowFirstColumn="0" w:firstRowLastColumn="0" w:lastRowFirstColumn="0" w:lastRowLastColumn="0"/>
+            </w:pPr>
+            <w:r>
+              <w:t>Qui</w:t>
+            </w:r>
+          </w:p>
+        </w:tc>
+      </w:tr>
+      <w:tr>
+        <w:trPr>
+          <w:cnfStyle w:val="000000100000" w:firstRow="0" w:lastRow="0" w:firstColumn="0" w:lastColumn="0" w:oddVBand="0" w:evenVBand="0" w:oddHBand="1" w:evenHBand="0" w:firstRowFirstColumn="0" w:firstRowLastColumn="0" w:lastRowFirstColumn="0" w:lastRowLastColumn="0"/>
+          <w:trHeight w:val="802"/>
+        </w:trPr>
+        <w:tc>
+          <w:tcPr>
+            <w:cnfStyle w:val="001000000000" w:firstRow="0" w:lastRow="0" w:firstColumn="1" w:lastColumn="0" w:oddVBand="0" w:evenVBand="0" w:oddHBand="0" w:evenHBand="0" w:firstRowFirstColumn="0" w:firstRowLastColumn="0" w:lastRowFirstColumn="0" w:lastRowLastColumn="0"/>
+            <w:tcW w:w="2650" w:type="dxa"/>
+            <w:vAlign w:val="center"/>
+          </w:tcPr>
+          <w:p>
+            <w:pPr>
+              <w:jc w:val="center"/>
+            </w:pPr>
+            <w:r>
+              <w:t>Définition du sujet</w:t>
+            </w:r>
+          </w:p>
+        </w:tc>
+        <w:tc>
+          <w:tcPr>
+            <w:tcW w:w="1657" w:type="dxa"/>
+            <w:vAlign w:val="center"/>
+          </w:tcPr>
+          <w:p>
+            <w:pPr>
+              <w:jc w:val="center"/>
+              <w:cnfStyle w:val="000000100000" w:firstRow="0" w:lastRow="0" w:firstColumn="0" w:lastColumn="0" w:oddVBand="0" w:evenVBand="0" w:oddHBand="1" w:evenHBand="0" w:firstRowFirstColumn="0" w:firstRowLastColumn="0" w:lastRowFirstColumn="0" w:lastRowLastColumn="0"/>
+            </w:pPr>
+            <w:r>
+              <w:t>7 octobre – 14 octobre</w:t>
+            </w:r>
+          </w:p>
+        </w:tc>
+        <w:tc>
+          <w:tcPr>
+            <w:tcW w:w="3645" w:type="dxa"/>
+            <w:vAlign w:val="center"/>
+          </w:tcPr>
+          <w:p>
+            <w:pPr>
+              <w:jc w:val="center"/>
+              <w:cnfStyle w:val="000000100000" w:firstRow="0" w:lastRow="0" w:firstColumn="0" w:lastColumn="0" w:oddVBand="0" w:evenVBand="0" w:oddHBand="1" w:evenHBand="0" w:firstRowFirstColumn="0" w:firstRowLastColumn="0" w:lastRowFirstColumn="0" w:lastRowLastColumn="0"/>
+            </w:pPr>
+            <w:r>
+              <w:t>Définir ce qui est demandé, quelles sont les fonctionnalités attendues et les limites du sujet</w:t>
+            </w:r>
+          </w:p>
+        </w:tc>
+        <w:tc>
+          <w:tcPr>
+            <w:tcW w:w="2651" w:type="dxa"/>
+            <w:vAlign w:val="center"/>
+          </w:tcPr>
+          <w:p>
+            <w:pPr>
+              <w:jc w:val="center"/>
+              <w:cnfStyle w:val="000000100000" w:firstRow="0" w:lastRow="0" w:firstColumn="0" w:lastColumn="0" w:oddVBand="0" w:evenVBand="0" w:oddHBand="1" w:evenHBand="0" w:firstRowFirstColumn="0" w:firstRowLastColumn="0" w:lastRowFirstColumn="0" w:lastRowLastColumn="0"/>
+            </w:pPr>
+            <w:r>
+              <w:t>Jérémy &amp; Florian</w:t>
+            </w:r>
+          </w:p>
+        </w:tc>
+      </w:tr>
+      <w:tr>
+        <w:trPr>
+          <w:trHeight w:val="411"/>
+        </w:trPr>
+        <w:tc>
+          <w:tcPr>
+            <w:cnfStyle w:val="001000000000" w:firstRow="0" w:lastRow="0" w:firstColumn="1" w:lastColumn="0" w:oddVBand="0" w:evenVBand="0" w:oddHBand="0" w:evenHBand="0" w:firstRowFirstColumn="0" w:firstRowLastColumn="0" w:lastRowFirstColumn="0" w:lastRowLastColumn="0"/>
+            <w:tcW w:w="2650" w:type="dxa"/>
+            <w:vAlign w:val="center"/>
+          </w:tcPr>
+          <w:p>
+            <w:pPr>
+              <w:jc w:val="center"/>
+            </w:pPr>
+            <w:r>
+              <w:t>Définition des classes UML</w:t>
+            </w:r>
+          </w:p>
+        </w:tc>
+        <w:tc>
+          <w:tcPr>
+            <w:tcW w:w="1657" w:type="dxa"/>
+            <w:vAlign w:val="center"/>
+          </w:tcPr>
+          <w:p>
+            <w:pPr>
+              <w:jc w:val="center"/>
+              <w:cnfStyle w:val="000000000000" w:firstRow="0" w:lastRow="0" w:firstColumn="0" w:lastColumn="0" w:oddVBand="0" w:evenVBand="0" w:oddHBand="0" w:evenHBand="0" w:firstRowFirstColumn="0" w:firstRowLastColumn="0" w:lastRowFirstColumn="0" w:lastRowLastColumn="0"/>
+            </w:pPr>
+            <w:r>
+              <w:t>14 octobre – 2 novembre</w:t>
+            </w:r>
+          </w:p>
+        </w:tc>
+        <w:tc>
+          <w:tcPr>
+            <w:tcW w:w="3645" w:type="dxa"/>
+            <w:vAlign w:val="center"/>
+          </w:tcPr>
+          <w:p>
+            <w:pPr>
+              <w:jc w:val="center"/>
+              <w:cnfStyle w:val="000000000000" w:firstRow="0" w:lastRow="0" w:firstColumn="0" w:lastColumn="0" w:oddVBand="0" w:evenVBand="0" w:oddHBand="0" w:evenHBand="0" w:firstRowFirstColumn="0" w:firstRowLastColumn="0" w:lastRowFirstColumn="0" w:lastRowLastColumn="0"/>
+            </w:pPr>
+            <w:r>
+              <w:t>Etablir le</w:t>
+            </w:r>
+          </w:p>
+        </w:tc>
+        <w:tc>
+          <w:tcPr>
+            <w:tcW w:w="2651" w:type="dxa"/>
+            <w:vAlign w:val="center"/>
+          </w:tcPr>
+          <w:p>
+            <w:pPr>
+              <w:jc w:val="center"/>
+              <w:cnfStyle w:val="000000000000" w:firstRow="0" w:lastRow="0" w:firstColumn="0" w:lastColumn="0" w:oddVBand="0" w:evenVBand="0" w:oddHBand="0" w:evenHBand="0" w:firstRowFirstColumn="0" w:firstRowLastColumn="0" w:lastRowFirstColumn="0" w:lastRowLastColumn="0"/>
+            </w:pPr>
+          </w:p>
+        </w:tc>
+      </w:tr>
+      <w:tr>
+        <w:trPr>
+          <w:cnfStyle w:val="000000100000" w:firstRow="0" w:lastRow="0" w:firstColumn="0" w:lastColumn="0" w:oddVBand="0" w:evenVBand="0" w:oddHBand="1" w:evenHBand="0" w:firstRowFirstColumn="0" w:firstRowLastColumn="0" w:lastRowFirstColumn="0" w:lastRowLastColumn="0"/>
+          <w:trHeight w:val="389"/>
+        </w:trPr>
+        <w:tc>
+          <w:tcPr>
+            <w:cnfStyle w:val="001000000000" w:firstRow="0" w:lastRow="0" w:firstColumn="1" w:lastColumn="0" w:oddVBand="0" w:evenVBand="0" w:oddHBand="0" w:evenHBand="0" w:firstRowFirstColumn="0" w:firstRowLastColumn="0" w:lastRowFirstColumn="0" w:lastRowLastColumn="0"/>
+            <w:tcW w:w="2650" w:type="dxa"/>
+            <w:vAlign w:val="center"/>
+          </w:tcPr>
+          <w:p>
+            <w:pPr>
+              <w:jc w:val="center"/>
+            </w:pPr>
+          </w:p>
+        </w:tc>
+        <w:tc>
+          <w:tcPr>
+            <w:tcW w:w="1657" w:type="dxa"/>
+            <w:vAlign w:val="center"/>
+          </w:tcPr>
+          <w:p>
+            <w:pPr>
+              <w:jc w:val="center"/>
+              <w:cnfStyle w:val="000000100000" w:firstRow="0" w:lastRow="0" w:firstColumn="0" w:lastColumn="0" w:oddVBand="0" w:evenVBand="0" w:oddHBand="1" w:evenHBand="0" w:firstRowFirstColumn="0" w:firstRowLastColumn="0" w:lastRowFirstColumn="0" w:lastRowLastColumn="0"/>
+            </w:pPr>
+          </w:p>
+        </w:tc>
+        <w:tc>
+          <w:tcPr>
+            <w:tcW w:w="3645" w:type="dxa"/>
+            <w:vAlign w:val="center"/>
+          </w:tcPr>
+          <w:p>
+            <w:pPr>
+              <w:jc w:val="center"/>
+              <w:cnfStyle w:val="000000100000" w:firstRow="0" w:lastRow="0" w:firstColumn="0" w:lastColumn="0" w:oddVBand="0" w:evenVBand="0" w:oddHBand="1" w:evenHBand="0" w:firstRowFirstColumn="0" w:firstRowLastColumn="0" w:lastRowFirstColumn="0" w:lastRowLastColumn="0"/>
+            </w:pPr>
+          </w:p>
+        </w:tc>
+        <w:tc>
+          <w:tcPr>
+            <w:tcW w:w="2651" w:type="dxa"/>
+            <w:vAlign w:val="center"/>
+          </w:tcPr>
+          <w:p>
+            <w:pPr>
+              <w:jc w:val="center"/>
+              <w:cnfStyle w:val="000000100000" w:firstRow="0" w:lastRow="0" w:firstColumn="0" w:lastColumn="0" w:oddVBand="0" w:evenVBand="0" w:oddHBand="1" w:evenHBand="0" w:firstRowFirstColumn="0" w:firstRowLastColumn="0" w:lastRowFirstColumn="0" w:lastRowLastColumn="0"/>
+            </w:pPr>
+          </w:p>
+        </w:tc>
+      </w:tr>
+      <w:tr>
+        <w:trPr>
+          <w:trHeight w:val="411"/>
+        </w:trPr>
+        <w:tc>
+          <w:tcPr>
+            <w:cnfStyle w:val="001000000000" w:firstRow="0" w:lastRow="0" w:firstColumn="1" w:lastColumn="0" w:oddVBand="0" w:evenVBand="0" w:oddHBand="0" w:evenHBand="0" w:firstRowFirstColumn="0" w:firstRowLastColumn="0" w:lastRowFirstColumn="0" w:lastRowLastColumn="0"/>
+            <w:tcW w:w="2650" w:type="dxa"/>
+            <w:vAlign w:val="center"/>
+          </w:tcPr>
+          <w:p>
+            <w:pPr>
+              <w:jc w:val="center"/>
+            </w:pPr>
+          </w:p>
+        </w:tc>
+        <w:tc>
+          <w:tcPr>
+            <w:tcW w:w="1657" w:type="dxa"/>
+            <w:vAlign w:val="center"/>
+          </w:tcPr>
+          <w:p>
+            <w:pPr>
+              <w:jc w:val="center"/>
+              <w:cnfStyle w:val="000000000000" w:firstRow="0" w:lastRow="0" w:firstColumn="0" w:lastColumn="0" w:oddVBand="0" w:evenVBand="0" w:oddHBand="0" w:evenHBand="0" w:firstRowFirstColumn="0" w:firstRowLastColumn="0" w:lastRowFirstColumn="0" w:lastRowLastColumn="0"/>
+            </w:pPr>
+          </w:p>
+        </w:tc>
+        <w:tc>
+          <w:tcPr>
+            <w:tcW w:w="3645" w:type="dxa"/>
+            <w:vAlign w:val="center"/>
+          </w:tcPr>
+          <w:p>
+            <w:pPr>
+              <w:jc w:val="center"/>
+              <w:cnfStyle w:val="000000000000" w:firstRow="0" w:lastRow="0" w:firstColumn="0" w:lastColumn="0" w:oddVBand="0" w:evenVBand="0" w:oddHBand="0" w:evenHBand="0" w:firstRowFirstColumn="0" w:firstRowLastColumn="0" w:lastRowFirstColumn="0" w:lastRowLastColumn="0"/>
+            </w:pPr>
+          </w:p>
+        </w:tc>
+        <w:tc>
+          <w:tcPr>
+            <w:tcW w:w="2651" w:type="dxa"/>
+            <w:vAlign w:val="center"/>
+          </w:tcPr>
+          <w:p>
+            <w:pPr>
+              <w:jc w:val="center"/>
+              <w:cnfStyle w:val="000000000000" w:firstRow="0" w:lastRow="0" w:firstColumn="0" w:lastColumn="0" w:oddVBand="0" w:evenVBand="0" w:oddHBand="0" w:evenHBand="0" w:firstRowFirstColumn="0" w:firstRowLastColumn="0" w:lastRowFirstColumn="0" w:lastRowLastColumn="0"/>
+            </w:pPr>
+          </w:p>
+        </w:tc>
+      </w:tr>
+      <w:tr>
+        <w:trPr>
+          <w:cnfStyle w:val="000000100000" w:firstRow="0" w:lastRow="0" w:firstColumn="0" w:lastColumn="0" w:oddVBand="0" w:evenVBand="0" w:oddHBand="1" w:evenHBand="0" w:firstRowFirstColumn="0" w:firstRowLastColumn="0" w:lastRowFirstColumn="0" w:lastRowLastColumn="0"/>
+          <w:trHeight w:val="389"/>
+        </w:trPr>
+        <w:tc>
+          <w:tcPr>
+            <w:cnfStyle w:val="001000000000" w:firstRow="0" w:lastRow="0" w:firstColumn="1" w:lastColumn="0" w:oddVBand="0" w:evenVBand="0" w:oddHBand="0" w:evenHBand="0" w:firstRowFirstColumn="0" w:firstRowLastColumn="0" w:lastRowFirstColumn="0" w:lastRowLastColumn="0"/>
+            <w:tcW w:w="2650" w:type="dxa"/>
+            <w:vAlign w:val="center"/>
+          </w:tcPr>
+          <w:p>
+            <w:pPr>
+              <w:jc w:val="center"/>
+            </w:pPr>
+          </w:p>
+        </w:tc>
+        <w:tc>
+          <w:tcPr>
+            <w:tcW w:w="1657" w:type="dxa"/>
+            <w:vAlign w:val="center"/>
+          </w:tcPr>
+          <w:p>
+            <w:pPr>
+              <w:jc w:val="center"/>
+              <w:cnfStyle w:val="000000100000" w:firstRow="0" w:lastRow="0" w:firstColumn="0" w:lastColumn="0" w:oddVBand="0" w:evenVBand="0" w:oddHBand="1" w:evenHBand="0" w:firstRowFirstColumn="0" w:firstRowLastColumn="0" w:lastRowFirstColumn="0" w:lastRowLastColumn="0"/>
+            </w:pPr>
+          </w:p>
+        </w:tc>
+        <w:tc>
+          <w:tcPr>
+            <w:tcW w:w="3645" w:type="dxa"/>
+            <w:vAlign w:val="center"/>
+          </w:tcPr>
+          <w:p>
+            <w:pPr>
+              <w:jc w:val="center"/>
+              <w:cnfStyle w:val="000000100000" w:firstRow="0" w:lastRow="0" w:firstColumn="0" w:lastColumn="0" w:oddVBand="0" w:evenVBand="0" w:oddHBand="1" w:evenHBand="0" w:firstRowFirstColumn="0" w:firstRowLastColumn="0" w:lastRowFirstColumn="0" w:lastRowLastColumn="0"/>
+            </w:pPr>
+          </w:p>
+        </w:tc>
+        <w:tc>
+          <w:tcPr>
+            <w:tcW w:w="2651" w:type="dxa"/>
+            <w:vAlign w:val="center"/>
+          </w:tcPr>
+          <w:p>
+            <w:pPr>
+              <w:jc w:val="center"/>
+              <w:cnfStyle w:val="000000100000" w:firstRow="0" w:lastRow="0" w:firstColumn="0" w:lastColumn="0" w:oddVBand="0" w:evenVBand="0" w:oddHBand="1" w:evenHBand="0" w:firstRowFirstColumn="0" w:firstRowLastColumn="0" w:lastRowFirstColumn="0" w:lastRowLastColumn="0"/>
+            </w:pPr>
+          </w:p>
+        </w:tc>
+      </w:tr>
+      <w:tr>
+        <w:trPr>
+          <w:trHeight w:val="411"/>
+        </w:trPr>
+        <w:tc>
+          <w:tcPr>
+            <w:cnfStyle w:val="001000000000" w:firstRow="0" w:lastRow="0" w:firstColumn="1" w:lastColumn="0" w:oddVBand="0" w:evenVBand="0" w:oddHBand="0" w:evenHBand="0" w:firstRowFirstColumn="0" w:firstRowLastColumn="0" w:lastRowFirstColumn="0" w:lastRowLastColumn="0"/>
+            <w:tcW w:w="2650" w:type="dxa"/>
+            <w:vAlign w:val="center"/>
+          </w:tcPr>
+          <w:p>
+            <w:pPr>
+              <w:jc w:val="center"/>
+            </w:pPr>
+          </w:p>
+        </w:tc>
+        <w:tc>
+          <w:tcPr>
+            <w:tcW w:w="1657" w:type="dxa"/>
+            <w:vAlign w:val="center"/>
+          </w:tcPr>
+          <w:p>
+            <w:pPr>
+              <w:jc w:val="center"/>
+              <w:cnfStyle w:val="000000000000" w:firstRow="0" w:lastRow="0" w:firstColumn="0" w:lastColumn="0" w:oddVBand="0" w:evenVBand="0" w:oddHBand="0" w:evenHBand="0" w:firstRowFirstColumn="0" w:firstRowLastColumn="0" w:lastRowFirstColumn="0" w:lastRowLastColumn="0"/>
+            </w:pPr>
+          </w:p>
+        </w:tc>
+        <w:tc>
+          <w:tcPr>
+            <w:tcW w:w="3645" w:type="dxa"/>
+            <w:vAlign w:val="center"/>
+          </w:tcPr>
+          <w:p>
+            <w:pPr>
+              <w:jc w:val="center"/>
+              <w:cnfStyle w:val="000000000000" w:firstRow="0" w:lastRow="0" w:firstColumn="0" w:lastColumn="0" w:oddVBand="0" w:evenVBand="0" w:oddHBand="0" w:evenHBand="0" w:firstRowFirstColumn="0" w:firstRowLastColumn="0" w:lastRowFirstColumn="0" w:lastRowLastColumn="0"/>
+            </w:pPr>
+          </w:p>
+        </w:tc>
+        <w:tc>
+          <w:tcPr>
+            <w:tcW w:w="2651" w:type="dxa"/>
+            <w:vAlign w:val="center"/>
+          </w:tcPr>
+          <w:p>
+            <w:pPr>
+              <w:jc w:val="center"/>
+              <w:cnfStyle w:val="000000000000" w:firstRow="0" w:lastRow="0" w:firstColumn="0" w:lastColumn="0" w:oddVBand="0" w:evenVBand="0" w:oddHBand="0" w:evenHBand="0" w:firstRowFirstColumn="0" w:firstRowLastColumn="0" w:lastRowFirstColumn="0" w:lastRowLastColumn="0"/>
+            </w:pPr>
+          </w:p>
+        </w:tc>
+      </w:tr>
+    </w:tbl>
+    <w:p>
+      <w:pPr>
+        <w:ind w:firstLine="360"/>
+      </w:pPr>
+    </w:p>
     <w:p/>
     <w:p>
       <w:pPr>
@@ -1729,17 +2197,207 @@
     </w:p>
     <w:p>
       <w:pPr>
+        <w:rPr>
+          <w:noProof/>
+          <w:lang w:eastAsia="fr-FR"/>
+        </w:rPr>
+      </w:pPr>
+    </w:p>
+    <w:p>
+      <w:pPr>
+        <w:keepNext/>
+        <w:jc w:val="center"/>
+      </w:pPr>
+      <w:r>
+        <w:rPr>
+          <w:noProof/>
+          <w:lang w:eastAsia="fr-FR"/>
+        </w:rPr>
+        <w:lastRenderedPageBreak/>
+        <w:drawing>
+          <wp:inline distT="0" distB="0" distL="0" distR="0" wp14:anchorId="260F673A" wp14:editId="37F7DE15">
+            <wp:extent cx="5753100" cy="3324225"/>
+            <wp:effectExtent l="0" t="0" r="0" b="9525"/>
+            <wp:docPr id="3" name="Image 3"/>
+            <wp:cNvGraphicFramePr>
+              <a:graphicFrameLocks xmlns:a="http://schemas.openxmlformats.org/drawingml/2006/main" noChangeAspect="1"/>
+            </wp:cNvGraphicFramePr>
+            <a:graphic xmlns:a="http://schemas.openxmlformats.org/drawingml/2006/main">
+              <a:graphicData uri="http://schemas.openxmlformats.org/drawingml/2006/picture">
+                <pic:pic xmlns:pic="http://schemas.openxmlformats.org/drawingml/2006/picture">
+                  <pic:nvPicPr>
+                    <pic:cNvPr id="0" name="Picture 1"/>
+                    <pic:cNvPicPr>
+                      <a:picLocks noChangeAspect="1" noChangeArrowheads="1"/>
+                    </pic:cNvPicPr>
+                  </pic:nvPicPr>
+                  <pic:blipFill>
+                    <a:blip r:embed="rId8">
+                      <a:extLst>
+                        <a:ext uri="{28A0092B-C50C-407E-A947-70E740481C1C}">
+                          <a14:useLocalDpi xmlns:a14="http://schemas.microsoft.com/office/drawing/2010/main" val="0"/>
+                        </a:ext>
+                      </a:extLst>
+                    </a:blip>
+                    <a:srcRect/>
+                    <a:stretch>
+                      <a:fillRect/>
+                    </a:stretch>
+                  </pic:blipFill>
+                  <pic:spPr bwMode="auto">
+                    <a:xfrm>
+                      <a:off x="0" y="0"/>
+                      <a:ext cx="5753100" cy="3324225"/>
+                    </a:xfrm>
+                    <a:prstGeom prst="rect">
+                      <a:avLst/>
+                    </a:prstGeom>
+                    <a:noFill/>
+                    <a:ln>
+                      <a:noFill/>
+                    </a:ln>
+                  </pic:spPr>
+                </pic:pic>
+              </a:graphicData>
+            </a:graphic>
+          </wp:inline>
+        </w:drawing>
+      </w:r>
+    </w:p>
+    <w:p>
+      <w:pPr>
+        <w:pStyle w:val="Lgende"/>
+        <w:jc w:val="center"/>
+      </w:pPr>
+      <w:r>
+        <w:t xml:space="preserve">Figure </w:t>
+      </w:r>
+      <w:r>
+        <w:fldChar w:fldCharType="begin"/>
+      </w:r>
+      <w:r>
+        <w:instrText xml:space="preserve"> SEQ Figure \* ARABIC </w:instrText>
+      </w:r>
+      <w:r>
+        <w:fldChar w:fldCharType="separate"/>
+      </w:r>
+      <w:r>
+        <w:rPr>
+          <w:noProof/>
+        </w:rPr>
+        <w:t>1</w:t>
+      </w:r>
+      <w:r>
+        <w:fldChar w:fldCharType="end"/>
+      </w:r>
+      <w:r>
+        <w:t>: Structure de l'UML, partie 1</w:t>
+      </w:r>
+    </w:p>
+    <w:p>
+      <w:pPr>
+        <w:keepNext/>
+      </w:pPr>
+      <w:bookmarkStart w:id="5" w:name="_GoBack"/>
+      <w:r>
+        <w:rPr>
+          <w:noProof/>
+          <w:lang w:eastAsia="fr-FR"/>
+        </w:rPr>
+        <w:drawing>
+          <wp:inline distT="0" distB="0" distL="0" distR="0" wp14:anchorId="4FAAD705" wp14:editId="6807C9C8">
+            <wp:extent cx="5753100" cy="3019425"/>
+            <wp:effectExtent l="0" t="0" r="0" b="9525"/>
+            <wp:docPr id="4" name="Image 4"/>
+            <wp:cNvGraphicFramePr>
+              <a:graphicFrameLocks xmlns:a="http://schemas.openxmlformats.org/drawingml/2006/main" noChangeAspect="1"/>
+            </wp:cNvGraphicFramePr>
+            <a:graphic xmlns:a="http://schemas.openxmlformats.org/drawingml/2006/main">
+              <a:graphicData uri="http://schemas.openxmlformats.org/drawingml/2006/picture">
+                <pic:pic xmlns:pic="http://schemas.openxmlformats.org/drawingml/2006/picture">
+                  <pic:nvPicPr>
+                    <pic:cNvPr id="0" name="Picture 2"/>
+                    <pic:cNvPicPr>
+                      <a:picLocks noChangeAspect="1" noChangeArrowheads="1"/>
+                    </pic:cNvPicPr>
+                  </pic:nvPicPr>
+                  <pic:blipFill>
+                    <a:blip r:embed="rId9">
+                      <a:extLst>
+                        <a:ext uri="{28A0092B-C50C-407E-A947-70E740481C1C}">
+                          <a14:useLocalDpi xmlns:a14="http://schemas.microsoft.com/office/drawing/2010/main" val="0"/>
+                        </a:ext>
+                      </a:extLst>
+                    </a:blip>
+                    <a:srcRect/>
+                    <a:stretch>
+                      <a:fillRect/>
+                    </a:stretch>
+                  </pic:blipFill>
+                  <pic:spPr bwMode="auto">
+                    <a:xfrm>
+                      <a:off x="0" y="0"/>
+                      <a:ext cx="5753100" cy="3019425"/>
+                    </a:xfrm>
+                    <a:prstGeom prst="rect">
+                      <a:avLst/>
+                    </a:prstGeom>
+                    <a:noFill/>
+                    <a:ln>
+                      <a:noFill/>
+                    </a:ln>
+                  </pic:spPr>
+                </pic:pic>
+              </a:graphicData>
+            </a:graphic>
+          </wp:inline>
+        </w:drawing>
+      </w:r>
+      <w:bookmarkEnd w:id="5"/>
+    </w:p>
+    <w:p>
+      <w:pPr>
+        <w:pStyle w:val="Lgende"/>
+        <w:jc w:val="center"/>
+      </w:pPr>
+      <w:r>
+        <w:t xml:space="preserve">Figure </w:t>
+      </w:r>
+      <w:r>
+        <w:fldChar w:fldCharType="begin"/>
+      </w:r>
+      <w:r>
+        <w:instrText xml:space="preserve"> SEQ Figure \* ARABIC </w:instrText>
+      </w:r>
+      <w:r>
+        <w:fldChar w:fldCharType="separate"/>
+      </w:r>
+      <w:r>
+        <w:rPr>
+          <w:noProof/>
+        </w:rPr>
+        <w:t>2</w:t>
+      </w:r>
+      <w:r>
+        <w:fldChar w:fldCharType="end"/>
+      </w:r>
+      <w:r>
+        <w:t xml:space="preserve"> : Structure de l'UML, partie 2</w:t>
+      </w:r>
+    </w:p>
+    <w:p>
+      <w:pPr>
         <w:pStyle w:val="Titre2"/>
         <w:numPr>
           <w:ilvl w:val="0"/>
           <w:numId w:val="8"/>
         </w:numPr>
       </w:pPr>
-      <w:bookmarkStart w:id="5" w:name="_Toc435437209"/>
+      <w:bookmarkStart w:id="6" w:name="_Toc435437209"/>
       <w:r>
         <w:t>Justifications</w:t>
       </w:r>
-      <w:bookmarkEnd w:id="5"/>
+      <w:bookmarkEnd w:id="6"/>
     </w:p>
     <w:p/>
     <w:p>
@@ -1750,11 +2408,11 @@
           <w:numId w:val="2"/>
         </w:numPr>
       </w:pPr>
-      <w:bookmarkStart w:id="6" w:name="_Toc435437210"/>
+      <w:bookmarkStart w:id="7" w:name="_Toc435437210"/>
       <w:r>
         <w:t>Description du programme</w:t>
       </w:r>
-      <w:bookmarkEnd w:id="6"/>
+      <w:bookmarkEnd w:id="7"/>
     </w:p>
     <w:p>
       <w:pPr>
@@ -1764,22 +2422,21 @@
           <w:numId w:val="9"/>
         </w:numPr>
       </w:pPr>
-      <w:bookmarkStart w:id="7" w:name="_Toc435437211"/>
+      <w:bookmarkStart w:id="8" w:name="_Toc435437211"/>
       <w:r>
         <w:t>Définition</w:t>
       </w:r>
       <w:r>
         <w:t xml:space="preserve"> des classes</w:t>
       </w:r>
-      <w:bookmarkEnd w:id="7"/>
+      <w:bookmarkEnd w:id="8"/>
     </w:p>
     <w:p/>
     <w:p>
       <w:r>
+        <w:lastRenderedPageBreak/>
         <w:t>Prévue dans le code</w:t>
       </w:r>
-      <w:bookmarkStart w:id="8" w:name="_GoBack"/>
-      <w:bookmarkEnd w:id="8"/>
     </w:p>
     <w:p>
       <w:pPr>
@@ -1791,14 +2448,9 @@
       </w:pPr>
       <w:bookmarkStart w:id="9" w:name="_Toc435437212"/>
       <w:r>
-        <w:t xml:space="preserve">Fiches </w:t>
-      </w:r>
-      <w:proofErr w:type="spellStart"/>
-      <w:r>
-        <w:t>Form</w:t>
+        <w:t>Fiches Form</w:t>
       </w:r>
       <w:bookmarkEnd w:id="9"/>
-      <w:proofErr w:type="spellEnd"/>
     </w:p>
     <w:p/>
     <w:p>
@@ -1845,6 +2497,345 @@
     </w:p>
     <w:p>
       <w:pPr>
+        <w:pStyle w:val="Titre4"/>
+      </w:pPr>
+      <w:r>
+        <w:t>Test 1 : Gestion de tâches courantes</w:t>
+      </w:r>
+    </w:p>
+    <w:p>
+      <w:pPr>
+        <w:spacing w:after="0"/>
+      </w:pPr>
+      <w:r>
+        <w:t xml:space="preserve">Ce qui va être testé : </w:t>
+      </w:r>
+    </w:p>
+    <w:p>
+      <w:pPr>
+        <w:pStyle w:val="Paragraphedeliste"/>
+        <w:numPr>
+          <w:ilvl w:val="0"/>
+          <w:numId w:val="14"/>
+        </w:numPr>
+        <w:spacing w:after="0"/>
+      </w:pPr>
+      <w:r>
+        <w:t>Lecture du compte-rendu</w:t>
+      </w:r>
+    </w:p>
+    <w:p>
+      <w:pPr>
+        <w:pStyle w:val="Paragraphedeliste"/>
+        <w:numPr>
+          <w:ilvl w:val="0"/>
+          <w:numId w:val="14"/>
+        </w:numPr>
+        <w:spacing w:after="0"/>
+      </w:pPr>
+      <w:r>
+        <w:t>Edition du compte-rendu</w:t>
+      </w:r>
+    </w:p>
+    <w:p>
+      <w:pPr>
+        <w:pStyle w:val="Paragraphedeliste"/>
+        <w:numPr>
+          <w:ilvl w:val="0"/>
+          <w:numId w:val="14"/>
+        </w:numPr>
+      </w:pPr>
+      <w:r>
+        <w:t>Suppression et ajout d’une tâche</w:t>
+      </w:r>
+    </w:p>
+    <w:p>
+      <w:pPr>
+        <w:pStyle w:val="Paragraphedeliste"/>
+        <w:numPr>
+          <w:ilvl w:val="0"/>
+          <w:numId w:val="14"/>
+        </w:numPr>
+      </w:pPr>
+      <w:r>
+        <w:t>Gestion des horaires</w:t>
+      </w:r>
+    </w:p>
+    <w:p>
+      <w:pPr>
+        <w:pStyle w:val="Paragraphedeliste"/>
+        <w:numPr>
+          <w:ilvl w:val="0"/>
+          <w:numId w:val="14"/>
+        </w:numPr>
+      </w:pPr>
+      <w:r>
+        <w:t>Limit</w:t>
+      </w:r>
+      <w:r>
+        <w:t>e de caractères sur le descriptif</w:t>
+      </w:r>
+    </w:p>
+    <w:p>
+      <w:pPr>
+        <w:pStyle w:val="Paragraphedeliste"/>
+        <w:numPr>
+          <w:ilvl w:val="0"/>
+          <w:numId w:val="14"/>
+        </w:numPr>
+      </w:pPr>
+      <w:r>
+        <w:t>Edition d’une tâche</w:t>
+      </w:r>
+    </w:p>
+    <w:p>
+      <w:pPr>
+        <w:pStyle w:val="Paragraphedeliste"/>
+        <w:numPr>
+          <w:ilvl w:val="0"/>
+          <w:numId w:val="14"/>
+        </w:numPr>
+      </w:pPr>
+      <w:r>
+        <w:t>Sauvegarde</w:t>
+      </w:r>
+    </w:p>
+    <w:p>
+      <w:r>
+        <w:t xml:space="preserve">L’utilisateur lance l’application avec le fichier de base pré-installé. Il se rendra au jour en cours. Il ouvrira le compte-rendu pour ce jour. Il l’éditera en ajoutant : </w:t>
+      </w:r>
+      <w:r>
+        <w:rPr>
+          <w:i/>
+        </w:rPr>
+        <w:t xml:space="preserve">« Communications avec la terre, compte-rendu oral </w:t>
+      </w:r>
+      <w:r>
+        <w:t>». Il validera et sauvegardera le changement.</w:t>
+      </w:r>
+    </w:p>
+    <w:p>
+      <w:pPr>
+        <w:spacing w:after="0"/>
+      </w:pPr>
+      <w:r>
+        <w:t>Il supprimera l’activité « Private » en 21h00 et 23h00 pour tous les astronautes. Il ajoutera une activité nommée « Debriefing » entre 20h30 et 22h00 pour tous les astronautes</w:t>
+      </w:r>
+      <w:r>
+        <w:t>, sur la station des astronautes et</w:t>
+      </w:r>
+      <w:r>
+        <w:t xml:space="preserve"> avec ce descriptif :</w:t>
+      </w:r>
+    </w:p>
+    <w:p>
+      <w:pPr>
+        <w:rPr>
+          <w:i/>
+          <w:lang w:val="en-US"/>
+        </w:rPr>
+      </w:pPr>
+      <w:r>
+        <w:rPr>
+          <w:i/>
+          <w:lang w:val="en-US"/>
+        </w:rPr>
+        <w:t>“S</w:t>
+      </w:r>
+      <w:r>
+        <w:rPr>
+          <w:i/>
+          <w:lang w:val="en-US"/>
+        </w:rPr>
+        <w:t>imple debriefing with the control center of planet Earth. Regular check of various functions, of the vehicles and of the experiments led during the mission. In case of emergencies, contact the control center as soon as possible.</w:t>
+      </w:r>
+    </w:p>
+    <w:p>
+      <w:pPr>
+        <w:rPr>
+          <w:lang w:val="en-US"/>
+        </w:rPr>
+      </w:pPr>
+      <w:r>
+        <w:rPr>
+          <w:i/>
+          <w:lang w:val="en-US"/>
+        </w:rPr>
+        <w:t>Every member has to be present for this task, so that control center can send news to the astronauts'</w:t>
+      </w:r>
+      <w:r>
+        <w:rPr>
+          <w:i/>
+          <w:lang w:val="en-US"/>
+        </w:rPr>
+        <w:t xml:space="preserve"> </w:t>
+      </w:r>
+      <w:r>
+        <w:rPr>
+          <w:i/>
+          <w:lang w:val="en-US"/>
+        </w:rPr>
+        <w:t>families. Not all of them have to be present for the whole task though, but we ask for some presence.</w:t>
+      </w:r>
+      <w:r>
+        <w:rPr>
+          <w:i/>
+          <w:lang w:val="en-US"/>
+        </w:rPr>
+        <w:t>”</w:t>
+      </w:r>
+    </w:p>
+    <w:p>
+      <w:pPr>
+        <w:spacing w:after="0"/>
+      </w:pPr>
+      <w:r>
+        <w:t>En cas d’erreur</w:t>
+      </w:r>
+      <w:r>
+        <w:t xml:space="preserve"> sur l’horaire</w:t>
+      </w:r>
+      <w:r>
+        <w:t>, il ajoutera cette activité entre 21h00 et 22h30</w:t>
+      </w:r>
+      <w:r>
+        <w:t>. En cas d’erreur sur la description, il ajoutera cette activité avec le descriptif suivant :</w:t>
+      </w:r>
+    </w:p>
+    <w:p>
+      <w:pPr>
+        <w:rPr>
+          <w:i/>
+          <w:lang w:val="en-US"/>
+        </w:rPr>
+      </w:pPr>
+      <w:r>
+        <w:rPr>
+          <w:i/>
+          <w:lang w:val="en-US"/>
+        </w:rPr>
+        <w:t>“</w:t>
+      </w:r>
+      <w:r>
+        <w:rPr>
+          <w:i/>
+          <w:lang w:val="en-US"/>
+        </w:rPr>
+        <w:t>Simple debriefing with the control center of planet Earth.</w:t>
+      </w:r>
+      <w:r>
+        <w:rPr>
+          <w:i/>
+          <w:lang w:val="en-US"/>
+        </w:rPr>
+        <w:t>”</w:t>
+      </w:r>
+    </w:p>
+    <w:p>
+      <w:r>
+        <w:t>Une fois l’activité validée, il sera ramené sur le menu princi</w:t>
+      </w:r>
+      <w:r>
+        <w:t>pal. Il éditera alors l’activité qu’il vient d’ajouter, et changera l’heure de début de 21h00 à 21h15. Il validera le changement, puis quittera l’application.</w:t>
+      </w:r>
+    </w:p>
+    <w:p>
+      <w:r>
+        <w:t>Il relance ensuite l’application et vérifie que le compte-rendu et que les activités ont correctement été modifié.</w:t>
+      </w:r>
+    </w:p>
+    <w:p>
+      <w:pPr>
+        <w:pStyle w:val="Titre4"/>
+      </w:pPr>
+      <w:r>
+        <w:t>T</w:t>
+      </w:r>
+      <w:r>
+        <w:t>est 2</w:t>
+      </w:r>
+      <w:r>
+        <w:t> : Recherches</w:t>
+      </w:r>
+    </w:p>
+    <w:p>
+      <w:pPr>
+        <w:spacing w:after="0"/>
+      </w:pPr>
+      <w:r>
+        <w:t>Ce qui va être testé :</w:t>
+      </w:r>
+    </w:p>
+    <w:p>
+      <w:pPr>
+        <w:pStyle w:val="Paragraphedeliste"/>
+        <w:numPr>
+          <w:ilvl w:val="0"/>
+          <w:numId w:val="14"/>
+        </w:numPr>
+      </w:pPr>
+      <w:r>
+        <w:t>Recherche sur la carte une période donnée</w:t>
+      </w:r>
+    </w:p>
+    <w:p>
+      <w:pPr>
+        <w:pStyle w:val="Paragraphedeliste"/>
+        <w:numPr>
+          <w:ilvl w:val="0"/>
+          <w:numId w:val="14"/>
+        </w:numPr>
+      </w:pPr>
+      <w:r>
+        <w:lastRenderedPageBreak/>
+        <w:t>Recherche sur les jours pour un mot-clé donné sur une période donnée</w:t>
+      </w:r>
+    </w:p>
+    <w:p>
+      <w:pPr>
+        <w:pStyle w:val="Paragraphedeliste"/>
+      </w:pPr>
+    </w:p>
+    <w:p>
+      <w:pPr>
+        <w:pStyle w:val="Titre4"/>
+      </w:pPr>
+      <w:r>
+        <w:t>T</w:t>
+      </w:r>
+      <w:r>
+        <w:t>est 3</w:t>
+      </w:r>
+      <w:r>
+        <w:t xml:space="preserve"> : </w:t>
+      </w:r>
+      <w:r>
+        <w:t>Erreur à l’ouverture</w:t>
+      </w:r>
+    </w:p>
+    <w:p>
+      <w:pPr>
+        <w:spacing w:after="0"/>
+      </w:pPr>
+      <w:r>
+        <w:t>Ce qui va être testé :</w:t>
+      </w:r>
+    </w:p>
+    <w:p>
+      <w:pPr>
+        <w:pStyle w:val="Paragraphedeliste"/>
+        <w:numPr>
+          <w:ilvl w:val="0"/>
+          <w:numId w:val="14"/>
+        </w:numPr>
+      </w:pPr>
+      <w:r>
+        <w:t>Gestion des erreurs en cas d’absence du fichier XML d’initialisation dans le dossier de l’application</w:t>
+      </w:r>
+    </w:p>
+    <w:p/>
+    <w:p>
+      <w:pPr>
         <w:pStyle w:val="Titre2"/>
         <w:numPr>
           <w:ilvl w:val="0"/>
@@ -1869,7 +2860,6 @@
       </w:pPr>
       <w:bookmarkStart w:id="14" w:name="_Toc435437217"/>
       <w:r>
-        <w:lastRenderedPageBreak/>
         <w:t>Résultats</w:t>
       </w:r>
       <w:bookmarkEnd w:id="14"/>
@@ -1905,8 +2895,8 @@
     <w:p/>
     <w:p/>
     <w:sectPr>
-      <w:headerReference w:type="default" r:id="rId8"/>
-      <w:footerReference w:type="default" r:id="rId9"/>
+      <w:headerReference w:type="default" r:id="rId10"/>
+      <w:footerReference w:type="default" r:id="rId11"/>
       <w:pgSz w:w="11906" w:h="16838"/>
       <w:pgMar w:top="1417" w:right="1417" w:bottom="1417" w:left="1417" w:header="708" w:footer="708" w:gutter="0"/>
       <w:pgBorders w:display="firstPage" w:offsetFrom="page">
@@ -2064,7 +3054,7 @@
                 <w:bCs/>
                 <w:noProof/>
               </w:rPr>
-              <w:t>4</w:t>
+              <w:t>6</w:t>
             </w:r>
             <w:r>
               <w:rPr>
@@ -2776,6 +3766,118 @@
     </w:lvl>
   </w:abstractNum>
   <w:abstractNum w:abstractNumId="7" w15:restartNumberingAfterBreak="0">
+    <w:nsid w:val="5014485F"/>
+    <w:multiLevelType w:val="hybridMultilevel"/>
+    <w:tmpl w:val="46301554"/>
+    <w:lvl w:ilvl="0" w:tplc="A33CDD6E">
+      <w:numFmt w:val="bullet"/>
+      <w:lvlText w:val="-"/>
+      <w:lvlJc w:val="left"/>
+      <w:pPr>
+        <w:ind w:left="720" w:hanging="360"/>
+      </w:pPr>
+      <w:rPr>
+        <w:rFonts w:ascii="Calibri" w:eastAsiaTheme="minorHAnsi" w:hAnsi="Calibri" w:cstheme="minorBidi" w:hint="default"/>
+      </w:rPr>
+    </w:lvl>
+    <w:lvl w:ilvl="1" w:tplc="040C0003" w:tentative="1">
+      <w:start w:val="1"/>
+      <w:numFmt w:val="bullet"/>
+      <w:lvlText w:val="o"/>
+      <w:lvlJc w:val="left"/>
+      <w:pPr>
+        <w:ind w:left="1440" w:hanging="360"/>
+      </w:pPr>
+      <w:rPr>
+        <w:rFonts w:ascii="Courier New" w:hAnsi="Courier New" w:cs="Courier New" w:hint="default"/>
+      </w:rPr>
+    </w:lvl>
+    <w:lvl w:ilvl="2" w:tplc="040C0005" w:tentative="1">
+      <w:start w:val="1"/>
+      <w:numFmt w:val="bullet"/>
+      <w:lvlText w:val=""/>
+      <w:lvlJc w:val="left"/>
+      <w:pPr>
+        <w:ind w:left="2160" w:hanging="360"/>
+      </w:pPr>
+      <w:rPr>
+        <w:rFonts w:ascii="Wingdings" w:hAnsi="Wingdings" w:hint="default"/>
+      </w:rPr>
+    </w:lvl>
+    <w:lvl w:ilvl="3" w:tplc="040C0001" w:tentative="1">
+      <w:start w:val="1"/>
+      <w:numFmt w:val="bullet"/>
+      <w:lvlText w:val=""/>
+      <w:lvlJc w:val="left"/>
+      <w:pPr>
+        <w:ind w:left="2880" w:hanging="360"/>
+      </w:pPr>
+      <w:rPr>
+        <w:rFonts w:ascii="Symbol" w:hAnsi="Symbol" w:hint="default"/>
+      </w:rPr>
+    </w:lvl>
+    <w:lvl w:ilvl="4" w:tplc="040C0003" w:tentative="1">
+      <w:start w:val="1"/>
+      <w:numFmt w:val="bullet"/>
+      <w:lvlText w:val="o"/>
+      <w:lvlJc w:val="left"/>
+      <w:pPr>
+        <w:ind w:left="3600" w:hanging="360"/>
+      </w:pPr>
+      <w:rPr>
+        <w:rFonts w:ascii="Courier New" w:hAnsi="Courier New" w:cs="Courier New" w:hint="default"/>
+      </w:rPr>
+    </w:lvl>
+    <w:lvl w:ilvl="5" w:tplc="040C0005" w:tentative="1">
+      <w:start w:val="1"/>
+      <w:numFmt w:val="bullet"/>
+      <w:lvlText w:val=""/>
+      <w:lvlJc w:val="left"/>
+      <w:pPr>
+        <w:ind w:left="4320" w:hanging="360"/>
+      </w:pPr>
+      <w:rPr>
+        <w:rFonts w:ascii="Wingdings" w:hAnsi="Wingdings" w:hint="default"/>
+      </w:rPr>
+    </w:lvl>
+    <w:lvl w:ilvl="6" w:tplc="040C0001" w:tentative="1">
+      <w:start w:val="1"/>
+      <w:numFmt w:val="bullet"/>
+      <w:lvlText w:val=""/>
+      <w:lvlJc w:val="left"/>
+      <w:pPr>
+        <w:ind w:left="5040" w:hanging="360"/>
+      </w:pPr>
+      <w:rPr>
+        <w:rFonts w:ascii="Symbol" w:hAnsi="Symbol" w:hint="default"/>
+      </w:rPr>
+    </w:lvl>
+    <w:lvl w:ilvl="7" w:tplc="040C0003" w:tentative="1">
+      <w:start w:val="1"/>
+      <w:numFmt w:val="bullet"/>
+      <w:lvlText w:val="o"/>
+      <w:lvlJc w:val="left"/>
+      <w:pPr>
+        <w:ind w:left="5760" w:hanging="360"/>
+      </w:pPr>
+      <w:rPr>
+        <w:rFonts w:ascii="Courier New" w:hAnsi="Courier New" w:cs="Courier New" w:hint="default"/>
+      </w:rPr>
+    </w:lvl>
+    <w:lvl w:ilvl="8" w:tplc="040C0005" w:tentative="1">
+      <w:start w:val="1"/>
+      <w:numFmt w:val="bullet"/>
+      <w:lvlText w:val=""/>
+      <w:lvlJc w:val="left"/>
+      <w:pPr>
+        <w:ind w:left="6480" w:hanging="360"/>
+      </w:pPr>
+      <w:rPr>
+        <w:rFonts w:ascii="Wingdings" w:hAnsi="Wingdings" w:hint="default"/>
+      </w:rPr>
+    </w:lvl>
+  </w:abstractNum>
+  <w:abstractNum w:abstractNumId="8" w15:restartNumberingAfterBreak="0">
     <w:nsid w:val="624655BE"/>
     <w:multiLevelType w:val="hybridMultilevel"/>
     <w:tmpl w:val="C0620922"/>
@@ -2864,7 +3966,7 @@
       </w:pPr>
     </w:lvl>
   </w:abstractNum>
-  <w:abstractNum w:abstractNumId="8" w15:restartNumberingAfterBreak="0">
+  <w:abstractNum w:abstractNumId="9" w15:restartNumberingAfterBreak="0">
     <w:nsid w:val="666D2C7F"/>
     <w:multiLevelType w:val="hybridMultilevel"/>
     <w:tmpl w:val="9B9651C6"/>
@@ -2953,7 +4055,7 @@
       </w:pPr>
     </w:lvl>
   </w:abstractNum>
-  <w:abstractNum w:abstractNumId="9" w15:restartNumberingAfterBreak="0">
+  <w:abstractNum w:abstractNumId="10" w15:restartNumberingAfterBreak="0">
     <w:nsid w:val="6698141D"/>
     <w:multiLevelType w:val="hybridMultilevel"/>
     <w:tmpl w:val="FFBC8456"/>
@@ -3042,7 +4144,7 @@
       </w:pPr>
     </w:lvl>
   </w:abstractNum>
-  <w:abstractNum w:abstractNumId="10" w15:restartNumberingAfterBreak="0">
+  <w:abstractNum w:abstractNumId="11" w15:restartNumberingAfterBreak="0">
     <w:nsid w:val="69F52F67"/>
     <w:multiLevelType w:val="hybridMultilevel"/>
     <w:tmpl w:val="FDBA6278"/>
@@ -3131,7 +4233,7 @@
       </w:pPr>
     </w:lvl>
   </w:abstractNum>
-  <w:abstractNum w:abstractNumId="11" w15:restartNumberingAfterBreak="0">
+  <w:abstractNum w:abstractNumId="12" w15:restartNumberingAfterBreak="0">
     <w:nsid w:val="79D4194E"/>
     <w:multiLevelType w:val="hybridMultilevel"/>
     <w:tmpl w:val="9092CF0C"/>
@@ -3220,7 +4322,7 @@
       </w:pPr>
     </w:lvl>
   </w:abstractNum>
-  <w:abstractNum w:abstractNumId="12" w15:restartNumberingAfterBreak="0">
+  <w:abstractNum w:abstractNumId="13" w15:restartNumberingAfterBreak="0">
     <w:nsid w:val="7D184752"/>
     <w:multiLevelType w:val="hybridMultilevel"/>
     <w:tmpl w:val="D38E8BB0"/>
@@ -3310,10 +4412,10 @@
     </w:lvl>
   </w:abstractNum>
   <w:num w:numId="1">
-    <w:abstractNumId w:val="11"/>
+    <w:abstractNumId w:val="12"/>
   </w:num>
   <w:num w:numId="2">
-    <w:abstractNumId w:val="12"/>
+    <w:abstractNumId w:val="13"/>
   </w:num>
   <w:num w:numId="3">
     <w:abstractNumId w:val="1"/>
@@ -3325,7 +4427,7 @@
     <w:abstractNumId w:val="0"/>
   </w:num>
   <w:num w:numId="6">
-    <w:abstractNumId w:val="9"/>
+    <w:abstractNumId w:val="10"/>
   </w:num>
   <w:num w:numId="7">
     <w:abstractNumId w:val="4"/>
@@ -3337,16 +4439,19 @@
     <w:abstractNumId w:val="5"/>
   </w:num>
   <w:num w:numId="10">
-    <w:abstractNumId w:val="10"/>
+    <w:abstractNumId w:val="11"/>
   </w:num>
   <w:num w:numId="11">
-    <w:abstractNumId w:val="7"/>
+    <w:abstractNumId w:val="8"/>
   </w:num>
   <w:num w:numId="12">
-    <w:abstractNumId w:val="8"/>
+    <w:abstractNumId w:val="9"/>
   </w:num>
   <w:num w:numId="13">
     <w:abstractNumId w:val="6"/>
+  </w:num>
+  <w:num w:numId="14">
+    <w:abstractNumId w:val="7"/>
   </w:num>
 </w:numbering>
 </file>
@@ -3793,10 +4898,53 @@
       <w:szCs w:val="26"/>
     </w:rPr>
   </w:style>
+  <w:style w:type="paragraph" w:styleId="Titre3">
+    <w:name w:val="heading 3"/>
+    <w:basedOn w:val="Normal"/>
+    <w:next w:val="Normal"/>
+    <w:link w:val="Titre3Car"/>
+    <w:uiPriority w:val="9"/>
+    <w:unhideWhenUsed/>
+    <w:qFormat/>
+    <w:rsid w:val="00A478CB"/>
+    <w:pPr>
+      <w:keepNext/>
+      <w:keepLines/>
+      <w:spacing w:before="40" w:after="0"/>
+      <w:outlineLvl w:val="2"/>
+    </w:pPr>
+    <w:rPr>
+      <w:rFonts w:asciiTheme="majorHAnsi" w:eastAsiaTheme="majorEastAsia" w:hAnsiTheme="majorHAnsi" w:cstheme="majorBidi"/>
+      <w:color w:val="1F4D78" w:themeColor="accent1" w:themeShade="7F"/>
+      <w:sz w:val="24"/>
+      <w:szCs w:val="24"/>
+    </w:rPr>
+  </w:style>
+  <w:style w:type="paragraph" w:styleId="Titre4">
+    <w:name w:val="heading 4"/>
+    <w:basedOn w:val="Normal"/>
+    <w:next w:val="Normal"/>
+    <w:link w:val="Titre4Car"/>
+    <w:uiPriority w:val="9"/>
+    <w:unhideWhenUsed/>
+    <w:qFormat/>
+    <w:rsid w:val="00A478CB"/>
+    <w:pPr>
+      <w:keepNext/>
+      <w:keepLines/>
+      <w:spacing w:before="40" w:after="0"/>
+      <w:outlineLvl w:val="3"/>
+    </w:pPr>
+    <w:rPr>
+      <w:rFonts w:asciiTheme="majorHAnsi" w:eastAsiaTheme="majorEastAsia" w:hAnsiTheme="majorHAnsi" w:cstheme="majorBidi"/>
+      <w:i/>
+      <w:iCs/>
+      <w:color w:val="2E74B5" w:themeColor="accent1" w:themeShade="BF"/>
+    </w:rPr>
+  </w:style>
   <w:style w:type="character" w:default="1" w:styleId="Policepardfaut">
     <w:name w:val="Default Paragraph Font"/>
     <w:uiPriority w:val="1"/>
-    <w:semiHidden/>
     <w:unhideWhenUsed/>
   </w:style>
   <w:style w:type="table" w:default="1" w:styleId="TableauNormal">
@@ -4215,6 +5363,1426 @@
     <w:rPr>
       <w:color w:val="0563C1" w:themeColor="hyperlink"/>
       <w:u w:val="single"/>
+    </w:rPr>
+  </w:style>
+  <w:style w:type="character" w:customStyle="1" w:styleId="Titre3Car">
+    <w:name w:val="Titre 3 Car"/>
+    <w:basedOn w:val="Policepardfaut"/>
+    <w:link w:val="Titre3"/>
+    <w:uiPriority w:val="9"/>
+    <w:rsid w:val="00A478CB"/>
+    <w:rPr>
+      <w:rFonts w:asciiTheme="majorHAnsi" w:eastAsiaTheme="majorEastAsia" w:hAnsiTheme="majorHAnsi" w:cstheme="majorBidi"/>
+      <w:color w:val="1F4D78" w:themeColor="accent1" w:themeShade="7F"/>
+      <w:sz w:val="24"/>
+      <w:szCs w:val="24"/>
+    </w:rPr>
+  </w:style>
+  <w:style w:type="character" w:customStyle="1" w:styleId="Titre4Car">
+    <w:name w:val="Titre 4 Car"/>
+    <w:basedOn w:val="Policepardfaut"/>
+    <w:link w:val="Titre4"/>
+    <w:uiPriority w:val="9"/>
+    <w:rsid w:val="00A478CB"/>
+    <w:rPr>
+      <w:rFonts w:asciiTheme="majorHAnsi" w:eastAsiaTheme="majorEastAsia" w:hAnsiTheme="majorHAnsi" w:cstheme="majorBidi"/>
+      <w:i/>
+      <w:iCs/>
+      <w:color w:val="2E74B5" w:themeColor="accent1" w:themeShade="BF"/>
+    </w:rPr>
+  </w:style>
+  <w:style w:type="table" w:styleId="Tableausimple5">
+    <w:name w:val="Plain Table 5"/>
+    <w:basedOn w:val="TableauNormal"/>
+    <w:uiPriority w:val="45"/>
+    <w:rsid w:val="00E445D7"/>
+    <w:pPr>
+      <w:spacing w:after="0" w:line="240" w:lineRule="auto"/>
+    </w:pPr>
+    <w:tblPr>
+      <w:tblStyleRowBandSize w:val="1"/>
+      <w:tblStyleColBandSize w:val="1"/>
+    </w:tblPr>
+    <w:tblStylePr w:type="firstRow">
+      <w:rPr>
+        <w:rFonts w:asciiTheme="majorHAnsi" w:eastAsiaTheme="majorEastAsia" w:hAnsiTheme="majorHAnsi" w:cstheme="majorBidi"/>
+        <w:i/>
+        <w:iCs/>
+        <w:sz w:val="26"/>
+      </w:rPr>
+      <w:tblPr/>
+      <w:tcPr>
+        <w:tcBorders>
+          <w:bottom w:val="single" w:sz="4" w:space="0" w:color="7F7F7F" w:themeColor="text1" w:themeTint="80"/>
+        </w:tcBorders>
+        <w:shd w:val="clear" w:color="auto" w:fill="FFFFFF" w:themeFill="background1"/>
+      </w:tcPr>
+    </w:tblStylePr>
+    <w:tblStylePr w:type="lastRow">
+      <w:rPr>
+        <w:rFonts w:asciiTheme="majorHAnsi" w:eastAsiaTheme="majorEastAsia" w:hAnsiTheme="majorHAnsi" w:cstheme="majorBidi"/>
+        <w:i/>
+        <w:iCs/>
+        <w:sz w:val="26"/>
+      </w:rPr>
+      <w:tblPr/>
+      <w:tcPr>
+        <w:tcBorders>
+          <w:top w:val="single" w:sz="4" w:space="0" w:color="7F7F7F" w:themeColor="text1" w:themeTint="80"/>
+        </w:tcBorders>
+        <w:shd w:val="clear" w:color="auto" w:fill="FFFFFF" w:themeFill="background1"/>
+      </w:tcPr>
+    </w:tblStylePr>
+    <w:tblStylePr w:type="firstCol">
+      <w:pPr>
+        <w:jc w:val="right"/>
+      </w:pPr>
+      <w:rPr>
+        <w:rFonts w:asciiTheme="majorHAnsi" w:eastAsiaTheme="majorEastAsia" w:hAnsiTheme="majorHAnsi" w:cstheme="majorBidi"/>
+        <w:i/>
+        <w:iCs/>
+        <w:sz w:val="26"/>
+      </w:rPr>
+      <w:tblPr/>
+      <w:tcPr>
+        <w:tcBorders>
+          <w:right w:val="single" w:sz="4" w:space="0" w:color="7F7F7F" w:themeColor="text1" w:themeTint="80"/>
+        </w:tcBorders>
+        <w:shd w:val="clear" w:color="auto" w:fill="FFFFFF" w:themeFill="background1"/>
+      </w:tcPr>
+    </w:tblStylePr>
+    <w:tblStylePr w:type="lastCol">
+      <w:rPr>
+        <w:rFonts w:asciiTheme="majorHAnsi" w:eastAsiaTheme="majorEastAsia" w:hAnsiTheme="majorHAnsi" w:cstheme="majorBidi"/>
+        <w:i/>
+        <w:iCs/>
+        <w:sz w:val="26"/>
+      </w:rPr>
+      <w:tblPr/>
+      <w:tcPr>
+        <w:tcBorders>
+          <w:left w:val="single" w:sz="4" w:space="0" w:color="7F7F7F" w:themeColor="text1" w:themeTint="80"/>
+        </w:tcBorders>
+        <w:shd w:val="clear" w:color="auto" w:fill="FFFFFF" w:themeFill="background1"/>
+      </w:tcPr>
+    </w:tblStylePr>
+    <w:tblStylePr w:type="band1Vert">
+      <w:tblPr/>
+      <w:tcPr>
+        <w:shd w:val="clear" w:color="auto" w:fill="F2F2F2" w:themeFill="background1" w:themeFillShade="F2"/>
+      </w:tcPr>
+    </w:tblStylePr>
+    <w:tblStylePr w:type="band1Horz">
+      <w:tblPr/>
+      <w:tcPr>
+        <w:shd w:val="clear" w:color="auto" w:fill="F2F2F2" w:themeFill="background1" w:themeFillShade="F2"/>
+      </w:tcPr>
+    </w:tblStylePr>
+    <w:tblStylePr w:type="neCell">
+      <w:tblPr/>
+      <w:tcPr>
+        <w:tcBorders>
+          <w:left w:val="nil"/>
+        </w:tcBorders>
+      </w:tcPr>
+    </w:tblStylePr>
+    <w:tblStylePr w:type="nwCell">
+      <w:tblPr/>
+      <w:tcPr>
+        <w:tcBorders>
+          <w:right w:val="nil"/>
+        </w:tcBorders>
+      </w:tcPr>
+    </w:tblStylePr>
+    <w:tblStylePr w:type="seCell">
+      <w:tblPr/>
+      <w:tcPr>
+        <w:tcBorders>
+          <w:left w:val="nil"/>
+        </w:tcBorders>
+      </w:tcPr>
+    </w:tblStylePr>
+    <w:tblStylePr w:type="swCell">
+      <w:tblPr/>
+      <w:tcPr>
+        <w:tcBorders>
+          <w:right w:val="nil"/>
+        </w:tcBorders>
+      </w:tcPr>
+    </w:tblStylePr>
+  </w:style>
+  <w:style w:type="table" w:styleId="Grilledetableauclaire">
+    <w:name w:val="Grid Table Light"/>
+    <w:basedOn w:val="TableauNormal"/>
+    <w:uiPriority w:val="40"/>
+    <w:rsid w:val="00E445D7"/>
+    <w:pPr>
+      <w:spacing w:after="0" w:line="240" w:lineRule="auto"/>
+    </w:pPr>
+    <w:tblPr>
+      <w:tblBorders>
+        <w:top w:val="single" w:sz="4" w:space="0" w:color="BFBFBF" w:themeColor="background1" w:themeShade="BF"/>
+        <w:left w:val="single" w:sz="4" w:space="0" w:color="BFBFBF" w:themeColor="background1" w:themeShade="BF"/>
+        <w:bottom w:val="single" w:sz="4" w:space="0" w:color="BFBFBF" w:themeColor="background1" w:themeShade="BF"/>
+        <w:right w:val="single" w:sz="4" w:space="0" w:color="BFBFBF" w:themeColor="background1" w:themeShade="BF"/>
+        <w:insideH w:val="single" w:sz="4" w:space="0" w:color="BFBFBF" w:themeColor="background1" w:themeShade="BF"/>
+        <w:insideV w:val="single" w:sz="4" w:space="0" w:color="BFBFBF" w:themeColor="background1" w:themeShade="BF"/>
+      </w:tblBorders>
+    </w:tblPr>
+  </w:style>
+  <w:style w:type="table" w:styleId="Tableausimple1">
+    <w:name w:val="Plain Table 1"/>
+    <w:basedOn w:val="TableauNormal"/>
+    <w:uiPriority w:val="41"/>
+    <w:rsid w:val="00E445D7"/>
+    <w:pPr>
+      <w:spacing w:after="0" w:line="240" w:lineRule="auto"/>
+    </w:pPr>
+    <w:tblPr>
+      <w:tblStyleRowBandSize w:val="1"/>
+      <w:tblStyleColBandSize w:val="1"/>
+      <w:tblBorders>
+        <w:top w:val="single" w:sz="4" w:space="0" w:color="BFBFBF" w:themeColor="background1" w:themeShade="BF"/>
+        <w:left w:val="single" w:sz="4" w:space="0" w:color="BFBFBF" w:themeColor="background1" w:themeShade="BF"/>
+        <w:bottom w:val="single" w:sz="4" w:space="0" w:color="BFBFBF" w:themeColor="background1" w:themeShade="BF"/>
+        <w:right w:val="single" w:sz="4" w:space="0" w:color="BFBFBF" w:themeColor="background1" w:themeShade="BF"/>
+        <w:insideH w:val="single" w:sz="4" w:space="0" w:color="BFBFBF" w:themeColor="background1" w:themeShade="BF"/>
+        <w:insideV w:val="single" w:sz="4" w:space="0" w:color="BFBFBF" w:themeColor="background1" w:themeShade="BF"/>
+      </w:tblBorders>
+    </w:tblPr>
+    <w:tblStylePr w:type="firstRow">
+      <w:rPr>
+        <w:b/>
+        <w:bCs/>
+      </w:rPr>
+    </w:tblStylePr>
+    <w:tblStylePr w:type="lastRow">
+      <w:rPr>
+        <w:b/>
+        <w:bCs/>
+      </w:rPr>
+      <w:tblPr/>
+      <w:tcPr>
+        <w:tcBorders>
+          <w:top w:val="double" w:sz="4" w:space="0" w:color="BFBFBF" w:themeColor="background1" w:themeShade="BF"/>
+        </w:tcBorders>
+      </w:tcPr>
+    </w:tblStylePr>
+    <w:tblStylePr w:type="firstCol">
+      <w:rPr>
+        <w:b/>
+        <w:bCs/>
+      </w:rPr>
+    </w:tblStylePr>
+    <w:tblStylePr w:type="lastCol">
+      <w:rPr>
+        <w:b/>
+        <w:bCs/>
+      </w:rPr>
+    </w:tblStylePr>
+    <w:tblStylePr w:type="band1Vert">
+      <w:tblPr/>
+      <w:tcPr>
+        <w:shd w:val="clear" w:color="auto" w:fill="F2F2F2" w:themeFill="background1" w:themeFillShade="F2"/>
+      </w:tcPr>
+    </w:tblStylePr>
+    <w:tblStylePr w:type="band1Horz">
+      <w:tblPr/>
+      <w:tcPr>
+        <w:shd w:val="clear" w:color="auto" w:fill="F2F2F2" w:themeFill="background1" w:themeFillShade="F2"/>
+      </w:tcPr>
+    </w:tblStylePr>
+  </w:style>
+  <w:style w:type="table" w:styleId="Tableausimple2">
+    <w:name w:val="Plain Table 2"/>
+    <w:basedOn w:val="TableauNormal"/>
+    <w:uiPriority w:val="42"/>
+    <w:rsid w:val="00E445D7"/>
+    <w:pPr>
+      <w:spacing w:after="0" w:line="240" w:lineRule="auto"/>
+    </w:pPr>
+    <w:tblPr>
+      <w:tblStyleRowBandSize w:val="1"/>
+      <w:tblStyleColBandSize w:val="1"/>
+      <w:tblBorders>
+        <w:top w:val="single" w:sz="4" w:space="0" w:color="7F7F7F" w:themeColor="text1" w:themeTint="80"/>
+        <w:bottom w:val="single" w:sz="4" w:space="0" w:color="7F7F7F" w:themeColor="text1" w:themeTint="80"/>
+      </w:tblBorders>
+    </w:tblPr>
+    <w:tblStylePr w:type="firstRow">
+      <w:rPr>
+        <w:b/>
+        <w:bCs/>
+      </w:rPr>
+      <w:tblPr/>
+      <w:tcPr>
+        <w:tcBorders>
+          <w:bottom w:val="single" w:sz="4" w:space="0" w:color="7F7F7F" w:themeColor="text1" w:themeTint="80"/>
+        </w:tcBorders>
+      </w:tcPr>
+    </w:tblStylePr>
+    <w:tblStylePr w:type="lastRow">
+      <w:rPr>
+        <w:b/>
+        <w:bCs/>
+      </w:rPr>
+      <w:tblPr/>
+      <w:tcPr>
+        <w:tcBorders>
+          <w:top w:val="single" w:sz="4" w:space="0" w:color="7F7F7F" w:themeColor="text1" w:themeTint="80"/>
+        </w:tcBorders>
+      </w:tcPr>
+    </w:tblStylePr>
+    <w:tblStylePr w:type="firstCol">
+      <w:rPr>
+        <w:b/>
+        <w:bCs/>
+      </w:rPr>
+    </w:tblStylePr>
+    <w:tblStylePr w:type="lastCol">
+      <w:rPr>
+        <w:b/>
+        <w:bCs/>
+      </w:rPr>
+    </w:tblStylePr>
+    <w:tblStylePr w:type="band1Vert">
+      <w:tblPr/>
+      <w:tcPr>
+        <w:tcBorders>
+          <w:left w:val="single" w:sz="4" w:space="0" w:color="7F7F7F" w:themeColor="text1" w:themeTint="80"/>
+          <w:right w:val="single" w:sz="4" w:space="0" w:color="7F7F7F" w:themeColor="text1" w:themeTint="80"/>
+        </w:tcBorders>
+      </w:tcPr>
+    </w:tblStylePr>
+    <w:tblStylePr w:type="band2Vert">
+      <w:tblPr/>
+      <w:tcPr>
+        <w:tcBorders>
+          <w:left w:val="single" w:sz="4" w:space="0" w:color="7F7F7F" w:themeColor="text1" w:themeTint="80"/>
+          <w:right w:val="single" w:sz="4" w:space="0" w:color="7F7F7F" w:themeColor="text1" w:themeTint="80"/>
+        </w:tcBorders>
+      </w:tcPr>
+    </w:tblStylePr>
+    <w:tblStylePr w:type="band1Horz">
+      <w:tblPr/>
+      <w:tcPr>
+        <w:tcBorders>
+          <w:top w:val="single" w:sz="4" w:space="0" w:color="7F7F7F" w:themeColor="text1" w:themeTint="80"/>
+          <w:bottom w:val="single" w:sz="4" w:space="0" w:color="7F7F7F" w:themeColor="text1" w:themeTint="80"/>
+        </w:tcBorders>
+      </w:tcPr>
+    </w:tblStylePr>
+  </w:style>
+  <w:style w:type="table" w:styleId="Tableausimple3">
+    <w:name w:val="Plain Table 3"/>
+    <w:basedOn w:val="TableauNormal"/>
+    <w:uiPriority w:val="43"/>
+    <w:rsid w:val="00E445D7"/>
+    <w:pPr>
+      <w:spacing w:after="0" w:line="240" w:lineRule="auto"/>
+    </w:pPr>
+    <w:tblPr>
+      <w:tblStyleRowBandSize w:val="1"/>
+      <w:tblStyleColBandSize w:val="1"/>
+    </w:tblPr>
+    <w:tblStylePr w:type="firstRow">
+      <w:rPr>
+        <w:b/>
+        <w:bCs/>
+        <w:caps/>
+      </w:rPr>
+      <w:tblPr/>
+      <w:tcPr>
+        <w:tcBorders>
+          <w:bottom w:val="single" w:sz="4" w:space="0" w:color="7F7F7F" w:themeColor="text1" w:themeTint="80"/>
+        </w:tcBorders>
+      </w:tcPr>
+    </w:tblStylePr>
+    <w:tblStylePr w:type="lastRow">
+      <w:rPr>
+        <w:b/>
+        <w:bCs/>
+        <w:caps/>
+      </w:rPr>
+      <w:tblPr/>
+      <w:tcPr>
+        <w:tcBorders>
+          <w:top w:val="nil"/>
+        </w:tcBorders>
+      </w:tcPr>
+    </w:tblStylePr>
+    <w:tblStylePr w:type="firstCol">
+      <w:rPr>
+        <w:b/>
+        <w:bCs/>
+        <w:caps/>
+      </w:rPr>
+      <w:tblPr/>
+      <w:tcPr>
+        <w:tcBorders>
+          <w:right w:val="single" w:sz="4" w:space="0" w:color="7F7F7F" w:themeColor="text1" w:themeTint="80"/>
+        </w:tcBorders>
+      </w:tcPr>
+    </w:tblStylePr>
+    <w:tblStylePr w:type="lastCol">
+      <w:rPr>
+        <w:b/>
+        <w:bCs/>
+        <w:caps/>
+      </w:rPr>
+      <w:tblPr/>
+      <w:tcPr>
+        <w:tcBorders>
+          <w:left w:val="nil"/>
+        </w:tcBorders>
+      </w:tcPr>
+    </w:tblStylePr>
+    <w:tblStylePr w:type="band1Vert">
+      <w:tblPr/>
+      <w:tcPr>
+        <w:shd w:val="clear" w:color="auto" w:fill="F2F2F2" w:themeFill="background1" w:themeFillShade="F2"/>
+      </w:tcPr>
+    </w:tblStylePr>
+    <w:tblStylePr w:type="band1Horz">
+      <w:tblPr/>
+      <w:tcPr>
+        <w:shd w:val="clear" w:color="auto" w:fill="F2F2F2" w:themeFill="background1" w:themeFillShade="F2"/>
+      </w:tcPr>
+    </w:tblStylePr>
+    <w:tblStylePr w:type="neCell">
+      <w:tblPr/>
+      <w:tcPr>
+        <w:tcBorders>
+          <w:left w:val="nil"/>
+        </w:tcBorders>
+      </w:tcPr>
+    </w:tblStylePr>
+    <w:tblStylePr w:type="nwCell">
+      <w:tblPr/>
+      <w:tcPr>
+        <w:tcBorders>
+          <w:right w:val="nil"/>
+        </w:tcBorders>
+      </w:tcPr>
+    </w:tblStylePr>
+  </w:style>
+  <w:style w:type="table" w:styleId="TableauGrille2">
+    <w:name w:val="Grid Table 2"/>
+    <w:basedOn w:val="TableauNormal"/>
+    <w:uiPriority w:val="47"/>
+    <w:rsid w:val="00E445D7"/>
+    <w:pPr>
+      <w:spacing w:after="0" w:line="240" w:lineRule="auto"/>
+    </w:pPr>
+    <w:tblPr>
+      <w:tblStyleRowBandSize w:val="1"/>
+      <w:tblStyleColBandSize w:val="1"/>
+      <w:tblBorders>
+        <w:top w:val="single" w:sz="2" w:space="0" w:color="666666" w:themeColor="text1" w:themeTint="99"/>
+        <w:bottom w:val="single" w:sz="2" w:space="0" w:color="666666" w:themeColor="text1" w:themeTint="99"/>
+        <w:insideH w:val="single" w:sz="2" w:space="0" w:color="666666" w:themeColor="text1" w:themeTint="99"/>
+        <w:insideV w:val="single" w:sz="2" w:space="0" w:color="666666" w:themeColor="text1" w:themeTint="99"/>
+      </w:tblBorders>
+    </w:tblPr>
+    <w:tblStylePr w:type="firstRow">
+      <w:rPr>
+        <w:b/>
+        <w:bCs/>
+      </w:rPr>
+      <w:tblPr/>
+      <w:tcPr>
+        <w:tcBorders>
+          <w:top w:val="nil"/>
+          <w:bottom w:val="single" w:sz="12" w:space="0" w:color="666666" w:themeColor="text1" w:themeTint="99"/>
+          <w:insideH w:val="nil"/>
+          <w:insideV w:val="nil"/>
+        </w:tcBorders>
+        <w:shd w:val="clear" w:color="auto" w:fill="FFFFFF" w:themeFill="background1"/>
+      </w:tcPr>
+    </w:tblStylePr>
+    <w:tblStylePr w:type="lastRow">
+      <w:rPr>
+        <w:b/>
+        <w:bCs/>
+      </w:rPr>
+      <w:tblPr/>
+      <w:tcPr>
+        <w:tcBorders>
+          <w:top w:val="double" w:sz="2" w:space="0" w:color="666666" w:themeColor="text1" w:themeTint="99"/>
+          <w:bottom w:val="nil"/>
+          <w:insideH w:val="nil"/>
+          <w:insideV w:val="nil"/>
+        </w:tcBorders>
+        <w:shd w:val="clear" w:color="auto" w:fill="FFFFFF" w:themeFill="background1"/>
+      </w:tcPr>
+    </w:tblStylePr>
+    <w:tblStylePr w:type="firstCol">
+      <w:rPr>
+        <w:b/>
+        <w:bCs/>
+      </w:rPr>
+    </w:tblStylePr>
+    <w:tblStylePr w:type="lastCol">
+      <w:rPr>
+        <w:b/>
+        <w:bCs/>
+      </w:rPr>
+    </w:tblStylePr>
+    <w:tblStylePr w:type="band1Vert">
+      <w:tblPr/>
+      <w:tcPr>
+        <w:shd w:val="clear" w:color="auto" w:fill="CCCCCC" w:themeFill="text1" w:themeFillTint="33"/>
+      </w:tcPr>
+    </w:tblStylePr>
+    <w:tblStylePr w:type="band1Horz">
+      <w:tblPr/>
+      <w:tcPr>
+        <w:shd w:val="clear" w:color="auto" w:fill="CCCCCC" w:themeFill="text1" w:themeFillTint="33"/>
+      </w:tcPr>
+    </w:tblStylePr>
+  </w:style>
+  <w:style w:type="table" w:styleId="TableauGrille2-Accentuation1">
+    <w:name w:val="Grid Table 2 Accent 1"/>
+    <w:basedOn w:val="TableauNormal"/>
+    <w:uiPriority w:val="47"/>
+    <w:rsid w:val="00E445D7"/>
+    <w:pPr>
+      <w:spacing w:after="0" w:line="240" w:lineRule="auto"/>
+    </w:pPr>
+    <w:tblPr>
+      <w:tblStyleRowBandSize w:val="1"/>
+      <w:tblStyleColBandSize w:val="1"/>
+      <w:tblBorders>
+        <w:top w:val="single" w:sz="2" w:space="0" w:color="9CC2E5" w:themeColor="accent1" w:themeTint="99"/>
+        <w:bottom w:val="single" w:sz="2" w:space="0" w:color="9CC2E5" w:themeColor="accent1" w:themeTint="99"/>
+        <w:insideH w:val="single" w:sz="2" w:space="0" w:color="9CC2E5" w:themeColor="accent1" w:themeTint="99"/>
+        <w:insideV w:val="single" w:sz="2" w:space="0" w:color="9CC2E5" w:themeColor="accent1" w:themeTint="99"/>
+      </w:tblBorders>
+    </w:tblPr>
+    <w:tblStylePr w:type="firstRow">
+      <w:rPr>
+        <w:b/>
+        <w:bCs/>
+      </w:rPr>
+      <w:tblPr/>
+      <w:tcPr>
+        <w:tcBorders>
+          <w:top w:val="nil"/>
+          <w:bottom w:val="single" w:sz="12" w:space="0" w:color="9CC2E5" w:themeColor="accent1" w:themeTint="99"/>
+          <w:insideH w:val="nil"/>
+          <w:insideV w:val="nil"/>
+        </w:tcBorders>
+        <w:shd w:val="clear" w:color="auto" w:fill="FFFFFF" w:themeFill="background1"/>
+      </w:tcPr>
+    </w:tblStylePr>
+    <w:tblStylePr w:type="lastRow">
+      <w:rPr>
+        <w:b/>
+        <w:bCs/>
+      </w:rPr>
+      <w:tblPr/>
+      <w:tcPr>
+        <w:tcBorders>
+          <w:top w:val="double" w:sz="2" w:space="0" w:color="9CC2E5" w:themeColor="accent1" w:themeTint="99"/>
+          <w:bottom w:val="nil"/>
+          <w:insideH w:val="nil"/>
+          <w:insideV w:val="nil"/>
+        </w:tcBorders>
+        <w:shd w:val="clear" w:color="auto" w:fill="FFFFFF" w:themeFill="background1"/>
+      </w:tcPr>
+    </w:tblStylePr>
+    <w:tblStylePr w:type="firstCol">
+      <w:rPr>
+        <w:b/>
+        <w:bCs/>
+      </w:rPr>
+    </w:tblStylePr>
+    <w:tblStylePr w:type="lastCol">
+      <w:rPr>
+        <w:b/>
+        <w:bCs/>
+      </w:rPr>
+    </w:tblStylePr>
+    <w:tblStylePr w:type="band1Vert">
+      <w:tblPr/>
+      <w:tcPr>
+        <w:shd w:val="clear" w:color="auto" w:fill="DEEAF6" w:themeFill="accent1" w:themeFillTint="33"/>
+      </w:tcPr>
+    </w:tblStylePr>
+    <w:tblStylePr w:type="band1Horz">
+      <w:tblPr/>
+      <w:tcPr>
+        <w:shd w:val="clear" w:color="auto" w:fill="DEEAF6" w:themeFill="accent1" w:themeFillTint="33"/>
+      </w:tcPr>
+    </w:tblStylePr>
+  </w:style>
+  <w:style w:type="table" w:styleId="TableauGrille2-Accentuation5">
+    <w:name w:val="Grid Table 2 Accent 5"/>
+    <w:basedOn w:val="TableauNormal"/>
+    <w:uiPriority w:val="47"/>
+    <w:rsid w:val="00E445D7"/>
+    <w:pPr>
+      <w:spacing w:after="0" w:line="240" w:lineRule="auto"/>
+    </w:pPr>
+    <w:tblPr>
+      <w:tblStyleRowBandSize w:val="1"/>
+      <w:tblStyleColBandSize w:val="1"/>
+      <w:tblBorders>
+        <w:top w:val="single" w:sz="2" w:space="0" w:color="8EAADB" w:themeColor="accent5" w:themeTint="99"/>
+        <w:bottom w:val="single" w:sz="2" w:space="0" w:color="8EAADB" w:themeColor="accent5" w:themeTint="99"/>
+        <w:insideH w:val="single" w:sz="2" w:space="0" w:color="8EAADB" w:themeColor="accent5" w:themeTint="99"/>
+        <w:insideV w:val="single" w:sz="2" w:space="0" w:color="8EAADB" w:themeColor="accent5" w:themeTint="99"/>
+      </w:tblBorders>
+    </w:tblPr>
+    <w:tblStylePr w:type="firstRow">
+      <w:rPr>
+        <w:b/>
+        <w:bCs/>
+      </w:rPr>
+      <w:tblPr/>
+      <w:tcPr>
+        <w:tcBorders>
+          <w:top w:val="nil"/>
+          <w:bottom w:val="single" w:sz="12" w:space="0" w:color="8EAADB" w:themeColor="accent5" w:themeTint="99"/>
+          <w:insideH w:val="nil"/>
+          <w:insideV w:val="nil"/>
+        </w:tcBorders>
+        <w:shd w:val="clear" w:color="auto" w:fill="FFFFFF" w:themeFill="background1"/>
+      </w:tcPr>
+    </w:tblStylePr>
+    <w:tblStylePr w:type="lastRow">
+      <w:rPr>
+        <w:b/>
+        <w:bCs/>
+      </w:rPr>
+      <w:tblPr/>
+      <w:tcPr>
+        <w:tcBorders>
+          <w:top w:val="double" w:sz="2" w:space="0" w:color="8EAADB" w:themeColor="accent5" w:themeTint="99"/>
+          <w:bottom w:val="nil"/>
+          <w:insideH w:val="nil"/>
+          <w:insideV w:val="nil"/>
+        </w:tcBorders>
+        <w:shd w:val="clear" w:color="auto" w:fill="FFFFFF" w:themeFill="background1"/>
+      </w:tcPr>
+    </w:tblStylePr>
+    <w:tblStylePr w:type="firstCol">
+      <w:rPr>
+        <w:b/>
+        <w:bCs/>
+      </w:rPr>
+    </w:tblStylePr>
+    <w:tblStylePr w:type="lastCol">
+      <w:rPr>
+        <w:b/>
+        <w:bCs/>
+      </w:rPr>
+    </w:tblStylePr>
+    <w:tblStylePr w:type="band1Vert">
+      <w:tblPr/>
+      <w:tcPr>
+        <w:shd w:val="clear" w:color="auto" w:fill="D9E2F3" w:themeFill="accent5" w:themeFillTint="33"/>
+      </w:tcPr>
+    </w:tblStylePr>
+    <w:tblStylePr w:type="band1Horz">
+      <w:tblPr/>
+      <w:tcPr>
+        <w:shd w:val="clear" w:color="auto" w:fill="D9E2F3" w:themeFill="accent5" w:themeFillTint="33"/>
+      </w:tcPr>
+    </w:tblStylePr>
+  </w:style>
+  <w:style w:type="table" w:styleId="TableauGrille4-Accentuation1">
+    <w:name w:val="Grid Table 4 Accent 1"/>
+    <w:basedOn w:val="TableauNormal"/>
+    <w:uiPriority w:val="49"/>
+    <w:rsid w:val="00E445D7"/>
+    <w:pPr>
+      <w:spacing w:after="0" w:line="240" w:lineRule="auto"/>
+    </w:pPr>
+    <w:tblPr>
+      <w:tblStyleRowBandSize w:val="1"/>
+      <w:tblStyleColBandSize w:val="1"/>
+      <w:tblBorders>
+        <w:top w:val="single" w:sz="4" w:space="0" w:color="9CC2E5" w:themeColor="accent1" w:themeTint="99"/>
+        <w:left w:val="single" w:sz="4" w:space="0" w:color="9CC2E5" w:themeColor="accent1" w:themeTint="99"/>
+        <w:bottom w:val="single" w:sz="4" w:space="0" w:color="9CC2E5" w:themeColor="accent1" w:themeTint="99"/>
+        <w:right w:val="single" w:sz="4" w:space="0" w:color="9CC2E5" w:themeColor="accent1" w:themeTint="99"/>
+        <w:insideH w:val="single" w:sz="4" w:space="0" w:color="9CC2E5" w:themeColor="accent1" w:themeTint="99"/>
+        <w:insideV w:val="single" w:sz="4" w:space="0" w:color="9CC2E5" w:themeColor="accent1" w:themeTint="99"/>
+      </w:tblBorders>
+    </w:tblPr>
+    <w:tblStylePr w:type="firstRow">
+      <w:rPr>
+        <w:b/>
+        <w:bCs/>
+        <w:color w:val="FFFFFF" w:themeColor="background1"/>
+      </w:rPr>
+      <w:tblPr/>
+      <w:tcPr>
+        <w:tcBorders>
+          <w:top w:val="single" w:sz="4" w:space="0" w:color="5B9BD5" w:themeColor="accent1"/>
+          <w:left w:val="single" w:sz="4" w:space="0" w:color="5B9BD5" w:themeColor="accent1"/>
+          <w:bottom w:val="single" w:sz="4" w:space="0" w:color="5B9BD5" w:themeColor="accent1"/>
+          <w:right w:val="single" w:sz="4" w:space="0" w:color="5B9BD5" w:themeColor="accent1"/>
+          <w:insideH w:val="nil"/>
+          <w:insideV w:val="nil"/>
+        </w:tcBorders>
+        <w:shd w:val="clear" w:color="auto" w:fill="5B9BD5" w:themeFill="accent1"/>
+      </w:tcPr>
+    </w:tblStylePr>
+    <w:tblStylePr w:type="lastRow">
+      <w:rPr>
+        <w:b/>
+        <w:bCs/>
+      </w:rPr>
+      <w:tblPr/>
+      <w:tcPr>
+        <w:tcBorders>
+          <w:top w:val="double" w:sz="4" w:space="0" w:color="5B9BD5" w:themeColor="accent1"/>
+        </w:tcBorders>
+      </w:tcPr>
+    </w:tblStylePr>
+    <w:tblStylePr w:type="firstCol">
+      <w:rPr>
+        <w:b/>
+        <w:bCs/>
+      </w:rPr>
+    </w:tblStylePr>
+    <w:tblStylePr w:type="lastCol">
+      <w:rPr>
+        <w:b/>
+        <w:bCs/>
+      </w:rPr>
+    </w:tblStylePr>
+    <w:tblStylePr w:type="band1Vert">
+      <w:tblPr/>
+      <w:tcPr>
+        <w:shd w:val="clear" w:color="auto" w:fill="DEEAF6" w:themeFill="accent1" w:themeFillTint="33"/>
+      </w:tcPr>
+    </w:tblStylePr>
+    <w:tblStylePr w:type="band1Horz">
+      <w:tblPr/>
+      <w:tcPr>
+        <w:shd w:val="clear" w:color="auto" w:fill="DEEAF6" w:themeFill="accent1" w:themeFillTint="33"/>
+      </w:tcPr>
+    </w:tblStylePr>
+  </w:style>
+  <w:style w:type="table" w:styleId="TableauGrille4-Accentuation5">
+    <w:name w:val="Grid Table 4 Accent 5"/>
+    <w:basedOn w:val="TableauNormal"/>
+    <w:uiPriority w:val="49"/>
+    <w:rsid w:val="00E445D7"/>
+    <w:pPr>
+      <w:spacing w:after="0" w:line="240" w:lineRule="auto"/>
+    </w:pPr>
+    <w:tblPr>
+      <w:tblStyleRowBandSize w:val="1"/>
+      <w:tblStyleColBandSize w:val="1"/>
+      <w:tblBorders>
+        <w:top w:val="single" w:sz="4" w:space="0" w:color="8EAADB" w:themeColor="accent5" w:themeTint="99"/>
+        <w:left w:val="single" w:sz="4" w:space="0" w:color="8EAADB" w:themeColor="accent5" w:themeTint="99"/>
+        <w:bottom w:val="single" w:sz="4" w:space="0" w:color="8EAADB" w:themeColor="accent5" w:themeTint="99"/>
+        <w:right w:val="single" w:sz="4" w:space="0" w:color="8EAADB" w:themeColor="accent5" w:themeTint="99"/>
+        <w:insideH w:val="single" w:sz="4" w:space="0" w:color="8EAADB" w:themeColor="accent5" w:themeTint="99"/>
+        <w:insideV w:val="single" w:sz="4" w:space="0" w:color="8EAADB" w:themeColor="accent5" w:themeTint="99"/>
+      </w:tblBorders>
+    </w:tblPr>
+    <w:tblStylePr w:type="firstRow">
+      <w:rPr>
+        <w:b/>
+        <w:bCs/>
+        <w:color w:val="FFFFFF" w:themeColor="background1"/>
+      </w:rPr>
+      <w:tblPr/>
+      <w:tcPr>
+        <w:tcBorders>
+          <w:top w:val="single" w:sz="4" w:space="0" w:color="4472C4" w:themeColor="accent5"/>
+          <w:left w:val="single" w:sz="4" w:space="0" w:color="4472C4" w:themeColor="accent5"/>
+          <w:bottom w:val="single" w:sz="4" w:space="0" w:color="4472C4" w:themeColor="accent5"/>
+          <w:right w:val="single" w:sz="4" w:space="0" w:color="4472C4" w:themeColor="accent5"/>
+          <w:insideH w:val="nil"/>
+          <w:insideV w:val="nil"/>
+        </w:tcBorders>
+        <w:shd w:val="clear" w:color="auto" w:fill="4472C4" w:themeFill="accent5"/>
+      </w:tcPr>
+    </w:tblStylePr>
+    <w:tblStylePr w:type="lastRow">
+      <w:rPr>
+        <w:b/>
+        <w:bCs/>
+      </w:rPr>
+      <w:tblPr/>
+      <w:tcPr>
+        <w:tcBorders>
+          <w:top w:val="double" w:sz="4" w:space="0" w:color="4472C4" w:themeColor="accent5"/>
+        </w:tcBorders>
+      </w:tcPr>
+    </w:tblStylePr>
+    <w:tblStylePr w:type="firstCol">
+      <w:rPr>
+        <w:b/>
+        <w:bCs/>
+      </w:rPr>
+    </w:tblStylePr>
+    <w:tblStylePr w:type="lastCol">
+      <w:rPr>
+        <w:b/>
+        <w:bCs/>
+      </w:rPr>
+    </w:tblStylePr>
+    <w:tblStylePr w:type="band1Vert">
+      <w:tblPr/>
+      <w:tcPr>
+        <w:shd w:val="clear" w:color="auto" w:fill="D9E2F3" w:themeFill="accent5" w:themeFillTint="33"/>
+      </w:tcPr>
+    </w:tblStylePr>
+    <w:tblStylePr w:type="band1Horz">
+      <w:tblPr/>
+      <w:tcPr>
+        <w:shd w:val="clear" w:color="auto" w:fill="D9E2F3" w:themeFill="accent5" w:themeFillTint="33"/>
+      </w:tcPr>
+    </w:tblStylePr>
+  </w:style>
+  <w:style w:type="table" w:styleId="TableauGrille3-Accentuation5">
+    <w:name w:val="Grid Table 3 Accent 5"/>
+    <w:basedOn w:val="TableauNormal"/>
+    <w:uiPriority w:val="48"/>
+    <w:rsid w:val="00E445D7"/>
+    <w:pPr>
+      <w:spacing w:after="0" w:line="240" w:lineRule="auto"/>
+    </w:pPr>
+    <w:tblPr>
+      <w:tblStyleRowBandSize w:val="1"/>
+      <w:tblStyleColBandSize w:val="1"/>
+      <w:tblBorders>
+        <w:top w:val="single" w:sz="4" w:space="0" w:color="8EAADB" w:themeColor="accent5" w:themeTint="99"/>
+        <w:left w:val="single" w:sz="4" w:space="0" w:color="8EAADB" w:themeColor="accent5" w:themeTint="99"/>
+        <w:bottom w:val="single" w:sz="4" w:space="0" w:color="8EAADB" w:themeColor="accent5" w:themeTint="99"/>
+        <w:right w:val="single" w:sz="4" w:space="0" w:color="8EAADB" w:themeColor="accent5" w:themeTint="99"/>
+        <w:insideH w:val="single" w:sz="4" w:space="0" w:color="8EAADB" w:themeColor="accent5" w:themeTint="99"/>
+        <w:insideV w:val="single" w:sz="4" w:space="0" w:color="8EAADB" w:themeColor="accent5" w:themeTint="99"/>
+      </w:tblBorders>
+    </w:tblPr>
+    <w:tblStylePr w:type="firstRow">
+      <w:rPr>
+        <w:b/>
+        <w:bCs/>
+      </w:rPr>
+      <w:tblPr/>
+      <w:tcPr>
+        <w:tcBorders>
+          <w:top w:val="nil"/>
+          <w:left w:val="nil"/>
+          <w:right w:val="nil"/>
+          <w:insideH w:val="nil"/>
+          <w:insideV w:val="nil"/>
+        </w:tcBorders>
+        <w:shd w:val="clear" w:color="auto" w:fill="FFFFFF" w:themeFill="background1"/>
+      </w:tcPr>
+    </w:tblStylePr>
+    <w:tblStylePr w:type="lastRow">
+      <w:rPr>
+        <w:b/>
+        <w:bCs/>
+      </w:rPr>
+      <w:tblPr/>
+      <w:tcPr>
+        <w:tcBorders>
+          <w:left w:val="nil"/>
+          <w:bottom w:val="nil"/>
+          <w:right w:val="nil"/>
+          <w:insideH w:val="nil"/>
+          <w:insideV w:val="nil"/>
+        </w:tcBorders>
+        <w:shd w:val="clear" w:color="auto" w:fill="FFFFFF" w:themeFill="background1"/>
+      </w:tcPr>
+    </w:tblStylePr>
+    <w:tblStylePr w:type="firstCol">
+      <w:pPr>
+        <w:jc w:val="right"/>
+      </w:pPr>
+      <w:rPr>
+        <w:i/>
+        <w:iCs/>
+      </w:rPr>
+      <w:tblPr/>
+      <w:tcPr>
+        <w:tcBorders>
+          <w:top w:val="nil"/>
+          <w:left w:val="nil"/>
+          <w:bottom w:val="nil"/>
+          <w:insideH w:val="nil"/>
+          <w:insideV w:val="nil"/>
+        </w:tcBorders>
+        <w:shd w:val="clear" w:color="auto" w:fill="FFFFFF" w:themeFill="background1"/>
+      </w:tcPr>
+    </w:tblStylePr>
+    <w:tblStylePr w:type="lastCol">
+      <w:rPr>
+        <w:i/>
+        <w:iCs/>
+      </w:rPr>
+      <w:tblPr/>
+      <w:tcPr>
+        <w:tcBorders>
+          <w:top w:val="nil"/>
+          <w:bottom w:val="nil"/>
+          <w:right w:val="nil"/>
+          <w:insideH w:val="nil"/>
+          <w:insideV w:val="nil"/>
+        </w:tcBorders>
+        <w:shd w:val="clear" w:color="auto" w:fill="FFFFFF" w:themeFill="background1"/>
+      </w:tcPr>
+    </w:tblStylePr>
+    <w:tblStylePr w:type="band1Vert">
+      <w:tblPr/>
+      <w:tcPr>
+        <w:shd w:val="clear" w:color="auto" w:fill="D9E2F3" w:themeFill="accent5" w:themeFillTint="33"/>
+      </w:tcPr>
+    </w:tblStylePr>
+    <w:tblStylePr w:type="band1Horz">
+      <w:tblPr/>
+      <w:tcPr>
+        <w:shd w:val="clear" w:color="auto" w:fill="D9E2F3" w:themeFill="accent5" w:themeFillTint="33"/>
+      </w:tcPr>
+    </w:tblStylePr>
+    <w:tblStylePr w:type="neCell">
+      <w:tblPr/>
+      <w:tcPr>
+        <w:tcBorders>
+          <w:bottom w:val="single" w:sz="4" w:space="0" w:color="8EAADB" w:themeColor="accent5" w:themeTint="99"/>
+        </w:tcBorders>
+      </w:tcPr>
+    </w:tblStylePr>
+    <w:tblStylePr w:type="nwCell">
+      <w:tblPr/>
+      <w:tcPr>
+        <w:tcBorders>
+          <w:bottom w:val="single" w:sz="4" w:space="0" w:color="8EAADB" w:themeColor="accent5" w:themeTint="99"/>
+        </w:tcBorders>
+      </w:tcPr>
+    </w:tblStylePr>
+    <w:tblStylePr w:type="seCell">
+      <w:tblPr/>
+      <w:tcPr>
+        <w:tcBorders>
+          <w:top w:val="single" w:sz="4" w:space="0" w:color="8EAADB" w:themeColor="accent5" w:themeTint="99"/>
+        </w:tcBorders>
+      </w:tcPr>
+    </w:tblStylePr>
+    <w:tblStylePr w:type="swCell">
+      <w:tblPr/>
+      <w:tcPr>
+        <w:tcBorders>
+          <w:top w:val="single" w:sz="4" w:space="0" w:color="8EAADB" w:themeColor="accent5" w:themeTint="99"/>
+        </w:tcBorders>
+      </w:tcPr>
+    </w:tblStylePr>
+  </w:style>
+  <w:style w:type="table" w:styleId="TableauGrille3-Accentuation1">
+    <w:name w:val="Grid Table 3 Accent 1"/>
+    <w:basedOn w:val="TableauNormal"/>
+    <w:uiPriority w:val="48"/>
+    <w:rsid w:val="00E445D7"/>
+    <w:pPr>
+      <w:spacing w:after="0" w:line="240" w:lineRule="auto"/>
+    </w:pPr>
+    <w:tblPr>
+      <w:tblStyleRowBandSize w:val="1"/>
+      <w:tblStyleColBandSize w:val="1"/>
+      <w:tblBorders>
+        <w:top w:val="single" w:sz="4" w:space="0" w:color="9CC2E5" w:themeColor="accent1" w:themeTint="99"/>
+        <w:left w:val="single" w:sz="4" w:space="0" w:color="9CC2E5" w:themeColor="accent1" w:themeTint="99"/>
+        <w:bottom w:val="single" w:sz="4" w:space="0" w:color="9CC2E5" w:themeColor="accent1" w:themeTint="99"/>
+        <w:right w:val="single" w:sz="4" w:space="0" w:color="9CC2E5" w:themeColor="accent1" w:themeTint="99"/>
+        <w:insideH w:val="single" w:sz="4" w:space="0" w:color="9CC2E5" w:themeColor="accent1" w:themeTint="99"/>
+        <w:insideV w:val="single" w:sz="4" w:space="0" w:color="9CC2E5" w:themeColor="accent1" w:themeTint="99"/>
+      </w:tblBorders>
+    </w:tblPr>
+    <w:tblStylePr w:type="firstRow">
+      <w:rPr>
+        <w:b/>
+        <w:bCs/>
+      </w:rPr>
+      <w:tblPr/>
+      <w:tcPr>
+        <w:tcBorders>
+          <w:top w:val="nil"/>
+          <w:left w:val="nil"/>
+          <w:right w:val="nil"/>
+          <w:insideH w:val="nil"/>
+          <w:insideV w:val="nil"/>
+        </w:tcBorders>
+        <w:shd w:val="clear" w:color="auto" w:fill="FFFFFF" w:themeFill="background1"/>
+      </w:tcPr>
+    </w:tblStylePr>
+    <w:tblStylePr w:type="lastRow">
+      <w:rPr>
+        <w:b/>
+        <w:bCs/>
+      </w:rPr>
+      <w:tblPr/>
+      <w:tcPr>
+        <w:tcBorders>
+          <w:left w:val="nil"/>
+          <w:bottom w:val="nil"/>
+          <w:right w:val="nil"/>
+          <w:insideH w:val="nil"/>
+          <w:insideV w:val="nil"/>
+        </w:tcBorders>
+        <w:shd w:val="clear" w:color="auto" w:fill="FFFFFF" w:themeFill="background1"/>
+      </w:tcPr>
+    </w:tblStylePr>
+    <w:tblStylePr w:type="firstCol">
+      <w:pPr>
+        <w:jc w:val="right"/>
+      </w:pPr>
+      <w:rPr>
+        <w:i/>
+        <w:iCs/>
+      </w:rPr>
+      <w:tblPr/>
+      <w:tcPr>
+        <w:tcBorders>
+          <w:top w:val="nil"/>
+          <w:left w:val="nil"/>
+          <w:bottom w:val="nil"/>
+          <w:insideH w:val="nil"/>
+          <w:insideV w:val="nil"/>
+        </w:tcBorders>
+        <w:shd w:val="clear" w:color="auto" w:fill="FFFFFF" w:themeFill="background1"/>
+      </w:tcPr>
+    </w:tblStylePr>
+    <w:tblStylePr w:type="lastCol">
+      <w:rPr>
+        <w:i/>
+        <w:iCs/>
+      </w:rPr>
+      <w:tblPr/>
+      <w:tcPr>
+        <w:tcBorders>
+          <w:top w:val="nil"/>
+          <w:bottom w:val="nil"/>
+          <w:right w:val="nil"/>
+          <w:insideH w:val="nil"/>
+          <w:insideV w:val="nil"/>
+        </w:tcBorders>
+        <w:shd w:val="clear" w:color="auto" w:fill="FFFFFF" w:themeFill="background1"/>
+      </w:tcPr>
+    </w:tblStylePr>
+    <w:tblStylePr w:type="band1Vert">
+      <w:tblPr/>
+      <w:tcPr>
+        <w:shd w:val="clear" w:color="auto" w:fill="DEEAF6" w:themeFill="accent1" w:themeFillTint="33"/>
+      </w:tcPr>
+    </w:tblStylePr>
+    <w:tblStylePr w:type="band1Horz">
+      <w:tblPr/>
+      <w:tcPr>
+        <w:shd w:val="clear" w:color="auto" w:fill="DEEAF6" w:themeFill="accent1" w:themeFillTint="33"/>
+      </w:tcPr>
+    </w:tblStylePr>
+    <w:tblStylePr w:type="neCell">
+      <w:tblPr/>
+      <w:tcPr>
+        <w:tcBorders>
+          <w:bottom w:val="single" w:sz="4" w:space="0" w:color="9CC2E5" w:themeColor="accent1" w:themeTint="99"/>
+        </w:tcBorders>
+      </w:tcPr>
+    </w:tblStylePr>
+    <w:tblStylePr w:type="nwCell">
+      <w:tblPr/>
+      <w:tcPr>
+        <w:tcBorders>
+          <w:bottom w:val="single" w:sz="4" w:space="0" w:color="9CC2E5" w:themeColor="accent1" w:themeTint="99"/>
+        </w:tcBorders>
+      </w:tcPr>
+    </w:tblStylePr>
+    <w:tblStylePr w:type="seCell">
+      <w:tblPr/>
+      <w:tcPr>
+        <w:tcBorders>
+          <w:top w:val="single" w:sz="4" w:space="0" w:color="9CC2E5" w:themeColor="accent1" w:themeTint="99"/>
+        </w:tcBorders>
+      </w:tcPr>
+    </w:tblStylePr>
+    <w:tblStylePr w:type="swCell">
+      <w:tblPr/>
+      <w:tcPr>
+        <w:tcBorders>
+          <w:top w:val="single" w:sz="4" w:space="0" w:color="9CC2E5" w:themeColor="accent1" w:themeTint="99"/>
+        </w:tcBorders>
+      </w:tcPr>
+    </w:tblStylePr>
+  </w:style>
+  <w:style w:type="table" w:styleId="TableauGrille5Fonc-Accentuation5">
+    <w:name w:val="Grid Table 5 Dark Accent 5"/>
+    <w:basedOn w:val="TableauNormal"/>
+    <w:uiPriority w:val="50"/>
+    <w:rsid w:val="00E445D7"/>
+    <w:pPr>
+      <w:spacing w:after="0" w:line="240" w:lineRule="auto"/>
+    </w:pPr>
+    <w:tblPr>
+      <w:tblStyleRowBandSize w:val="1"/>
+      <w:tblStyleColBandSize w:val="1"/>
+      <w:tblBorders>
+        <w:top w:val="single" w:sz="4" w:space="0" w:color="FFFFFF" w:themeColor="background1"/>
+        <w:left w:val="single" w:sz="4" w:space="0" w:color="FFFFFF" w:themeColor="background1"/>
+        <w:bottom w:val="single" w:sz="4" w:space="0" w:color="FFFFFF" w:themeColor="background1"/>
+        <w:right w:val="single" w:sz="4" w:space="0" w:color="FFFFFF" w:themeColor="background1"/>
+        <w:insideH w:val="single" w:sz="4" w:space="0" w:color="FFFFFF" w:themeColor="background1"/>
+        <w:insideV w:val="single" w:sz="4" w:space="0" w:color="FFFFFF" w:themeColor="background1"/>
+      </w:tblBorders>
+    </w:tblPr>
+    <w:tcPr>
+      <w:shd w:val="clear" w:color="auto" w:fill="D9E2F3" w:themeFill="accent5" w:themeFillTint="33"/>
+    </w:tcPr>
+    <w:tblStylePr w:type="firstRow">
+      <w:rPr>
+        <w:b/>
+        <w:bCs/>
+        <w:color w:val="FFFFFF" w:themeColor="background1"/>
+      </w:rPr>
+      <w:tblPr/>
+      <w:tcPr>
+        <w:tcBorders>
+          <w:top w:val="single" w:sz="4" w:space="0" w:color="FFFFFF" w:themeColor="background1"/>
+          <w:left w:val="single" w:sz="4" w:space="0" w:color="FFFFFF" w:themeColor="background1"/>
+          <w:right w:val="single" w:sz="4" w:space="0" w:color="FFFFFF" w:themeColor="background1"/>
+          <w:insideH w:val="nil"/>
+          <w:insideV w:val="nil"/>
+        </w:tcBorders>
+        <w:shd w:val="clear" w:color="auto" w:fill="4472C4" w:themeFill="accent5"/>
+      </w:tcPr>
+    </w:tblStylePr>
+    <w:tblStylePr w:type="lastRow">
+      <w:rPr>
+        <w:b/>
+        <w:bCs/>
+        <w:color w:val="FFFFFF" w:themeColor="background1"/>
+      </w:rPr>
+      <w:tblPr/>
+      <w:tcPr>
+        <w:tcBorders>
+          <w:left w:val="single" w:sz="4" w:space="0" w:color="FFFFFF" w:themeColor="background1"/>
+          <w:bottom w:val="single" w:sz="4" w:space="0" w:color="FFFFFF" w:themeColor="background1"/>
+          <w:right w:val="single" w:sz="4" w:space="0" w:color="FFFFFF" w:themeColor="background1"/>
+          <w:insideH w:val="nil"/>
+          <w:insideV w:val="nil"/>
+        </w:tcBorders>
+        <w:shd w:val="clear" w:color="auto" w:fill="4472C4" w:themeFill="accent5"/>
+      </w:tcPr>
+    </w:tblStylePr>
+    <w:tblStylePr w:type="firstCol">
+      <w:rPr>
+        <w:b/>
+        <w:bCs/>
+        <w:color w:val="FFFFFF" w:themeColor="background1"/>
+      </w:rPr>
+      <w:tblPr/>
+      <w:tcPr>
+        <w:tcBorders>
+          <w:top w:val="single" w:sz="4" w:space="0" w:color="FFFFFF" w:themeColor="background1"/>
+          <w:left w:val="single" w:sz="4" w:space="0" w:color="FFFFFF" w:themeColor="background1"/>
+          <w:bottom w:val="single" w:sz="4" w:space="0" w:color="FFFFFF" w:themeColor="background1"/>
+          <w:insideV w:val="nil"/>
+        </w:tcBorders>
+        <w:shd w:val="clear" w:color="auto" w:fill="4472C4" w:themeFill="accent5"/>
+      </w:tcPr>
+    </w:tblStylePr>
+    <w:tblStylePr w:type="lastCol">
+      <w:rPr>
+        <w:b/>
+        <w:bCs/>
+        <w:color w:val="FFFFFF" w:themeColor="background1"/>
+      </w:rPr>
+      <w:tblPr/>
+      <w:tcPr>
+        <w:tcBorders>
+          <w:top w:val="single" w:sz="4" w:space="0" w:color="FFFFFF" w:themeColor="background1"/>
+          <w:bottom w:val="single" w:sz="4" w:space="0" w:color="FFFFFF" w:themeColor="background1"/>
+          <w:right w:val="single" w:sz="4" w:space="0" w:color="FFFFFF" w:themeColor="background1"/>
+          <w:insideV w:val="nil"/>
+        </w:tcBorders>
+        <w:shd w:val="clear" w:color="auto" w:fill="4472C4" w:themeFill="accent5"/>
+      </w:tcPr>
+    </w:tblStylePr>
+    <w:tblStylePr w:type="band1Vert">
+      <w:tblPr/>
+      <w:tcPr>
+        <w:shd w:val="clear" w:color="auto" w:fill="B4C6E7" w:themeFill="accent5" w:themeFillTint="66"/>
+      </w:tcPr>
+    </w:tblStylePr>
+    <w:tblStylePr w:type="band1Horz">
+      <w:tblPr/>
+      <w:tcPr>
+        <w:shd w:val="clear" w:color="auto" w:fill="B4C6E7" w:themeFill="accent5" w:themeFillTint="66"/>
+      </w:tcPr>
+    </w:tblStylePr>
+  </w:style>
+  <w:style w:type="table" w:styleId="TableauGrille5Fonc-Accentuation1">
+    <w:name w:val="Grid Table 5 Dark Accent 1"/>
+    <w:basedOn w:val="TableauNormal"/>
+    <w:uiPriority w:val="50"/>
+    <w:rsid w:val="00E445D7"/>
+    <w:pPr>
+      <w:spacing w:after="0" w:line="240" w:lineRule="auto"/>
+    </w:pPr>
+    <w:tblPr>
+      <w:tblStyleRowBandSize w:val="1"/>
+      <w:tblStyleColBandSize w:val="1"/>
+      <w:tblBorders>
+        <w:top w:val="single" w:sz="4" w:space="0" w:color="FFFFFF" w:themeColor="background1"/>
+        <w:left w:val="single" w:sz="4" w:space="0" w:color="FFFFFF" w:themeColor="background1"/>
+        <w:bottom w:val="single" w:sz="4" w:space="0" w:color="FFFFFF" w:themeColor="background1"/>
+        <w:right w:val="single" w:sz="4" w:space="0" w:color="FFFFFF" w:themeColor="background1"/>
+        <w:insideH w:val="single" w:sz="4" w:space="0" w:color="FFFFFF" w:themeColor="background1"/>
+        <w:insideV w:val="single" w:sz="4" w:space="0" w:color="FFFFFF" w:themeColor="background1"/>
+      </w:tblBorders>
+    </w:tblPr>
+    <w:tcPr>
+      <w:shd w:val="clear" w:color="auto" w:fill="DEEAF6" w:themeFill="accent1" w:themeFillTint="33"/>
+    </w:tcPr>
+    <w:tblStylePr w:type="firstRow">
+      <w:rPr>
+        <w:b/>
+        <w:bCs/>
+        <w:color w:val="FFFFFF" w:themeColor="background1"/>
+      </w:rPr>
+      <w:tblPr/>
+      <w:tcPr>
+        <w:tcBorders>
+          <w:top w:val="single" w:sz="4" w:space="0" w:color="FFFFFF" w:themeColor="background1"/>
+          <w:left w:val="single" w:sz="4" w:space="0" w:color="FFFFFF" w:themeColor="background1"/>
+          <w:right w:val="single" w:sz="4" w:space="0" w:color="FFFFFF" w:themeColor="background1"/>
+          <w:insideH w:val="nil"/>
+          <w:insideV w:val="nil"/>
+        </w:tcBorders>
+        <w:shd w:val="clear" w:color="auto" w:fill="5B9BD5" w:themeFill="accent1"/>
+      </w:tcPr>
+    </w:tblStylePr>
+    <w:tblStylePr w:type="lastRow">
+      <w:rPr>
+        <w:b/>
+        <w:bCs/>
+        <w:color w:val="FFFFFF" w:themeColor="background1"/>
+      </w:rPr>
+      <w:tblPr/>
+      <w:tcPr>
+        <w:tcBorders>
+          <w:left w:val="single" w:sz="4" w:space="0" w:color="FFFFFF" w:themeColor="background1"/>
+          <w:bottom w:val="single" w:sz="4" w:space="0" w:color="FFFFFF" w:themeColor="background1"/>
+          <w:right w:val="single" w:sz="4" w:space="0" w:color="FFFFFF" w:themeColor="background1"/>
+          <w:insideH w:val="nil"/>
+          <w:insideV w:val="nil"/>
+        </w:tcBorders>
+        <w:shd w:val="clear" w:color="auto" w:fill="5B9BD5" w:themeFill="accent1"/>
+      </w:tcPr>
+    </w:tblStylePr>
+    <w:tblStylePr w:type="firstCol">
+      <w:rPr>
+        <w:b/>
+        <w:bCs/>
+        <w:color w:val="FFFFFF" w:themeColor="background1"/>
+      </w:rPr>
+      <w:tblPr/>
+      <w:tcPr>
+        <w:tcBorders>
+          <w:top w:val="single" w:sz="4" w:space="0" w:color="FFFFFF" w:themeColor="background1"/>
+          <w:left w:val="single" w:sz="4" w:space="0" w:color="FFFFFF" w:themeColor="background1"/>
+          <w:bottom w:val="single" w:sz="4" w:space="0" w:color="FFFFFF" w:themeColor="background1"/>
+          <w:insideV w:val="nil"/>
+        </w:tcBorders>
+        <w:shd w:val="clear" w:color="auto" w:fill="5B9BD5" w:themeFill="accent1"/>
+      </w:tcPr>
+    </w:tblStylePr>
+    <w:tblStylePr w:type="lastCol">
+      <w:rPr>
+        <w:b/>
+        <w:bCs/>
+        <w:color w:val="FFFFFF" w:themeColor="background1"/>
+      </w:rPr>
+      <w:tblPr/>
+      <w:tcPr>
+        <w:tcBorders>
+          <w:top w:val="single" w:sz="4" w:space="0" w:color="FFFFFF" w:themeColor="background1"/>
+          <w:bottom w:val="single" w:sz="4" w:space="0" w:color="FFFFFF" w:themeColor="background1"/>
+          <w:right w:val="single" w:sz="4" w:space="0" w:color="FFFFFF" w:themeColor="background1"/>
+          <w:insideV w:val="nil"/>
+        </w:tcBorders>
+        <w:shd w:val="clear" w:color="auto" w:fill="5B9BD5" w:themeFill="accent1"/>
+      </w:tcPr>
+    </w:tblStylePr>
+    <w:tblStylePr w:type="band1Vert">
+      <w:tblPr/>
+      <w:tcPr>
+        <w:shd w:val="clear" w:color="auto" w:fill="BDD6EE" w:themeFill="accent1" w:themeFillTint="66"/>
+      </w:tcPr>
+    </w:tblStylePr>
+    <w:tblStylePr w:type="band1Horz">
+      <w:tblPr/>
+      <w:tcPr>
+        <w:shd w:val="clear" w:color="auto" w:fill="BDD6EE" w:themeFill="accent1" w:themeFillTint="66"/>
+      </w:tcPr>
+    </w:tblStylePr>
+  </w:style>
+  <w:style w:type="table" w:styleId="TableauGrille7Couleur-Accentuation5">
+    <w:name w:val="Grid Table 7 Colorful Accent 5"/>
+    <w:basedOn w:val="TableauNormal"/>
+    <w:uiPriority w:val="52"/>
+    <w:rsid w:val="00E445D7"/>
+    <w:pPr>
+      <w:spacing w:after="0" w:line="240" w:lineRule="auto"/>
+    </w:pPr>
+    <w:rPr>
+      <w:color w:val="2F5496" w:themeColor="accent5" w:themeShade="BF"/>
+    </w:rPr>
+    <w:tblPr>
+      <w:tblStyleRowBandSize w:val="1"/>
+      <w:tblStyleColBandSize w:val="1"/>
+      <w:tblBorders>
+        <w:top w:val="single" w:sz="4" w:space="0" w:color="8EAADB" w:themeColor="accent5" w:themeTint="99"/>
+        <w:left w:val="single" w:sz="4" w:space="0" w:color="8EAADB" w:themeColor="accent5" w:themeTint="99"/>
+        <w:bottom w:val="single" w:sz="4" w:space="0" w:color="8EAADB" w:themeColor="accent5" w:themeTint="99"/>
+        <w:right w:val="single" w:sz="4" w:space="0" w:color="8EAADB" w:themeColor="accent5" w:themeTint="99"/>
+        <w:insideH w:val="single" w:sz="4" w:space="0" w:color="8EAADB" w:themeColor="accent5" w:themeTint="99"/>
+        <w:insideV w:val="single" w:sz="4" w:space="0" w:color="8EAADB" w:themeColor="accent5" w:themeTint="99"/>
+      </w:tblBorders>
+    </w:tblPr>
+    <w:tblStylePr w:type="firstRow">
+      <w:rPr>
+        <w:b/>
+        <w:bCs/>
+      </w:rPr>
+      <w:tblPr/>
+      <w:tcPr>
+        <w:tcBorders>
+          <w:top w:val="nil"/>
+          <w:left w:val="nil"/>
+          <w:right w:val="nil"/>
+          <w:insideH w:val="nil"/>
+          <w:insideV w:val="nil"/>
+        </w:tcBorders>
+        <w:shd w:val="clear" w:color="auto" w:fill="FFFFFF" w:themeFill="background1"/>
+      </w:tcPr>
+    </w:tblStylePr>
+    <w:tblStylePr w:type="lastRow">
+      <w:rPr>
+        <w:b/>
+        <w:bCs/>
+      </w:rPr>
+      <w:tblPr/>
+      <w:tcPr>
+        <w:tcBorders>
+          <w:left w:val="nil"/>
+          <w:bottom w:val="nil"/>
+          <w:right w:val="nil"/>
+          <w:insideH w:val="nil"/>
+          <w:insideV w:val="nil"/>
+        </w:tcBorders>
+        <w:shd w:val="clear" w:color="auto" w:fill="FFFFFF" w:themeFill="background1"/>
+      </w:tcPr>
+    </w:tblStylePr>
+    <w:tblStylePr w:type="firstCol">
+      <w:pPr>
+        <w:jc w:val="right"/>
+      </w:pPr>
+      <w:rPr>
+        <w:i/>
+        <w:iCs/>
+      </w:rPr>
+      <w:tblPr/>
+      <w:tcPr>
+        <w:tcBorders>
+          <w:top w:val="nil"/>
+          <w:left w:val="nil"/>
+          <w:bottom w:val="nil"/>
+          <w:insideH w:val="nil"/>
+          <w:insideV w:val="nil"/>
+        </w:tcBorders>
+        <w:shd w:val="clear" w:color="auto" w:fill="FFFFFF" w:themeFill="background1"/>
+      </w:tcPr>
+    </w:tblStylePr>
+    <w:tblStylePr w:type="lastCol">
+      <w:rPr>
+        <w:i/>
+        <w:iCs/>
+      </w:rPr>
+      <w:tblPr/>
+      <w:tcPr>
+        <w:tcBorders>
+          <w:top w:val="nil"/>
+          <w:bottom w:val="nil"/>
+          <w:right w:val="nil"/>
+          <w:insideH w:val="nil"/>
+          <w:insideV w:val="nil"/>
+        </w:tcBorders>
+        <w:shd w:val="clear" w:color="auto" w:fill="FFFFFF" w:themeFill="background1"/>
+      </w:tcPr>
+    </w:tblStylePr>
+    <w:tblStylePr w:type="band1Vert">
+      <w:tblPr/>
+      <w:tcPr>
+        <w:shd w:val="clear" w:color="auto" w:fill="D9E2F3" w:themeFill="accent5" w:themeFillTint="33"/>
+      </w:tcPr>
+    </w:tblStylePr>
+    <w:tblStylePr w:type="band1Horz">
+      <w:tblPr/>
+      <w:tcPr>
+        <w:shd w:val="clear" w:color="auto" w:fill="D9E2F3" w:themeFill="accent5" w:themeFillTint="33"/>
+      </w:tcPr>
+    </w:tblStylePr>
+    <w:tblStylePr w:type="neCell">
+      <w:tblPr/>
+      <w:tcPr>
+        <w:tcBorders>
+          <w:bottom w:val="single" w:sz="4" w:space="0" w:color="8EAADB" w:themeColor="accent5" w:themeTint="99"/>
+        </w:tcBorders>
+      </w:tcPr>
+    </w:tblStylePr>
+    <w:tblStylePr w:type="nwCell">
+      <w:tblPr/>
+      <w:tcPr>
+        <w:tcBorders>
+          <w:bottom w:val="single" w:sz="4" w:space="0" w:color="8EAADB" w:themeColor="accent5" w:themeTint="99"/>
+        </w:tcBorders>
+      </w:tcPr>
+    </w:tblStylePr>
+    <w:tblStylePr w:type="seCell">
+      <w:tblPr/>
+      <w:tcPr>
+        <w:tcBorders>
+          <w:top w:val="single" w:sz="4" w:space="0" w:color="8EAADB" w:themeColor="accent5" w:themeTint="99"/>
+        </w:tcBorders>
+      </w:tcPr>
+    </w:tblStylePr>
+    <w:tblStylePr w:type="swCell">
+      <w:tblPr/>
+      <w:tcPr>
+        <w:tcBorders>
+          <w:top w:val="single" w:sz="4" w:space="0" w:color="8EAADB" w:themeColor="accent5" w:themeTint="99"/>
+        </w:tcBorders>
+      </w:tcPr>
+    </w:tblStylePr>
+  </w:style>
+  <w:style w:type="paragraph" w:styleId="Lgende">
+    <w:name w:val="caption"/>
+    <w:basedOn w:val="Normal"/>
+    <w:next w:val="Normal"/>
+    <w:uiPriority w:val="35"/>
+    <w:unhideWhenUsed/>
+    <w:qFormat/>
+    <w:rsid w:val="009C6421"/>
+    <w:pPr>
+      <w:spacing w:after="200" w:line="240" w:lineRule="auto"/>
+    </w:pPr>
+    <w:rPr>
+      <w:i/>
+      <w:iCs/>
+      <w:color w:val="44546A" w:themeColor="text2"/>
+      <w:sz w:val="18"/>
+      <w:szCs w:val="18"/>
     </w:rPr>
   </w:style>
 </w:styles>
@@ -4486,7 +7054,7 @@
 </file>
 
 <file path=customXml/itemProps1.xml><?xml version="1.0" encoding="utf-8"?>
-<ds:datastoreItem xmlns:ds="http://schemas.openxmlformats.org/officeDocument/2006/customXml" ds:itemID="{9E41283C-7AEF-4248-973E-698592986582}">
+<ds:datastoreItem xmlns:ds="http://schemas.openxmlformats.org/officeDocument/2006/customXml" ds:itemID="{72E18C50-1C71-468C-AABC-D77DE64A0879}">
   <ds:schemaRefs>
     <ds:schemaRef ds:uri="http://schemas.openxmlformats.org/officeDocument/2006/bibliography"/>
   </ds:schemaRefs>

</xml_diff>

<commit_message>
Commit des familles, le retour
Ajout d'autres commentaires de classe
Planning terminé
</commit_message>
<xml_diff>
--- a/Projet_2015_Albouys_Jérémy_Zeller_Florian_Documentation.docx
+++ b/Projet_2015_Albouys_Jérémy_Zeller_Florian_Documentation.docx
@@ -253,6 +253,8 @@
           <w:r>
             <w:t>Contenu</w:t>
           </w:r>
+          <w:bookmarkStart w:id="0" w:name="_GoBack"/>
+          <w:bookmarkEnd w:id="0"/>
         </w:p>
         <w:p>
           <w:pPr>
@@ -276,7 +278,7 @@
           <w:r>
             <w:fldChar w:fldCharType="separate"/>
           </w:r>
-          <w:hyperlink w:anchor="_Toc435437204" w:history="1">
+          <w:hyperlink w:anchor="_Toc437251002" w:history="1">
             <w:r>
               <w:rPr>
                 <w:rStyle w:val="Lienhypertexte"/>
@@ -318,7 +320,7 @@
                 <w:noProof/>
                 <w:webHidden/>
               </w:rPr>
-              <w:instrText xml:space="preserve"> PAGEREF _Toc435437204 \h </w:instrText>
+              <w:instrText xml:space="preserve"> PAGEREF _Toc437251002 \h </w:instrText>
             </w:r>
             <w:r>
               <w:rPr>
@@ -362,7 +364,7 @@
               <w:lang w:eastAsia="fr-FR"/>
             </w:rPr>
           </w:pPr>
-          <w:hyperlink w:anchor="_Toc435437205" w:history="1">
+          <w:hyperlink w:anchor="_Toc437251003" w:history="1">
             <w:r>
               <w:rPr>
                 <w:rStyle w:val="Lienhypertexte"/>
@@ -404,7 +406,7 @@
                 <w:noProof/>
                 <w:webHidden/>
               </w:rPr>
-              <w:instrText xml:space="preserve"> PAGEREF _Toc435437205 \h </w:instrText>
+              <w:instrText xml:space="preserve"> PAGEREF _Toc437251003 \h </w:instrText>
             </w:r>
             <w:r>
               <w:rPr>
@@ -448,7 +450,7 @@
               <w:lang w:eastAsia="fr-FR"/>
             </w:rPr>
           </w:pPr>
-          <w:hyperlink w:anchor="_Toc435437206" w:history="1">
+          <w:hyperlink w:anchor="_Toc437251004" w:history="1">
             <w:r>
               <w:rPr>
                 <w:rStyle w:val="Lienhypertexte"/>
@@ -490,7 +492,7 @@
                 <w:noProof/>
                 <w:webHidden/>
               </w:rPr>
-              <w:instrText xml:space="preserve"> PAGEREF _Toc435437206 \h </w:instrText>
+              <w:instrText xml:space="preserve"> PAGEREF _Toc437251004 \h </w:instrText>
             </w:r>
             <w:r>
               <w:rPr>
@@ -534,7 +536,7 @@
               <w:lang w:eastAsia="fr-FR"/>
             </w:rPr>
           </w:pPr>
-          <w:hyperlink w:anchor="_Toc435437207" w:history="1">
+          <w:hyperlink w:anchor="_Toc437251005" w:history="1">
             <w:r>
               <w:rPr>
                 <w:rStyle w:val="Lienhypertexte"/>
@@ -576,7 +578,7 @@
                 <w:noProof/>
                 <w:webHidden/>
               </w:rPr>
-              <w:instrText xml:space="preserve"> PAGEREF _Toc435437207 \h </w:instrText>
+              <w:instrText xml:space="preserve"> PAGEREF _Toc437251005 \h </w:instrText>
             </w:r>
             <w:r>
               <w:rPr>
@@ -620,7 +622,7 @@
               <w:lang w:eastAsia="fr-FR"/>
             </w:rPr>
           </w:pPr>
-          <w:hyperlink w:anchor="_Toc435437208" w:history="1">
+          <w:hyperlink w:anchor="_Toc437251006" w:history="1">
             <w:r>
               <w:rPr>
                 <w:rStyle w:val="Lienhypertexte"/>
@@ -662,7 +664,7 @@
                 <w:noProof/>
                 <w:webHidden/>
               </w:rPr>
-              <w:instrText xml:space="preserve"> PAGEREF _Toc435437208 \h </w:instrText>
+              <w:instrText xml:space="preserve"> PAGEREF _Toc437251006 \h </w:instrText>
             </w:r>
             <w:r>
               <w:rPr>
@@ -706,7 +708,7 @@
               <w:lang w:eastAsia="fr-FR"/>
             </w:rPr>
           </w:pPr>
-          <w:hyperlink w:anchor="_Toc435437209" w:history="1">
+          <w:hyperlink w:anchor="_Toc437251007" w:history="1">
             <w:r>
               <w:rPr>
                 <w:rStyle w:val="Lienhypertexte"/>
@@ -748,7 +750,7 @@
                 <w:noProof/>
                 <w:webHidden/>
               </w:rPr>
-              <w:instrText xml:space="preserve"> PAGEREF _Toc435437209 \h </w:instrText>
+              <w:instrText xml:space="preserve"> PAGEREF _Toc437251007 \h </w:instrText>
             </w:r>
             <w:r>
               <w:rPr>
@@ -768,7 +770,7 @@
                 <w:noProof/>
                 <w:webHidden/>
               </w:rPr>
-              <w:t>3</w:t>
+              <w:t>4</w:t>
             </w:r>
             <w:r>
               <w:rPr>
@@ -792,7 +794,7 @@
               <w:lang w:eastAsia="fr-FR"/>
             </w:rPr>
           </w:pPr>
-          <w:hyperlink w:anchor="_Toc435437210" w:history="1">
+          <w:hyperlink w:anchor="_Toc437251008" w:history="1">
             <w:r>
               <w:rPr>
                 <w:rStyle w:val="Lienhypertexte"/>
@@ -834,7 +836,7 @@
                 <w:noProof/>
                 <w:webHidden/>
               </w:rPr>
-              <w:instrText xml:space="preserve"> PAGEREF _Toc435437210 \h </w:instrText>
+              <w:instrText xml:space="preserve"> PAGEREF _Toc437251008 \h </w:instrText>
             </w:r>
             <w:r>
               <w:rPr>
@@ -854,7 +856,7 @@
                 <w:noProof/>
                 <w:webHidden/>
               </w:rPr>
-              <w:t>3</w:t>
+              <w:t>5</w:t>
             </w:r>
             <w:r>
               <w:rPr>
@@ -878,7 +880,7 @@
               <w:lang w:eastAsia="fr-FR"/>
             </w:rPr>
           </w:pPr>
-          <w:hyperlink w:anchor="_Toc435437211" w:history="1">
+          <w:hyperlink w:anchor="_Toc437251009" w:history="1">
             <w:r>
               <w:rPr>
                 <w:rStyle w:val="Lienhypertexte"/>
@@ -899,7 +901,7 @@
                 <w:rStyle w:val="Lienhypertexte"/>
                 <w:noProof/>
               </w:rPr>
-              <w:t>Description des classes</w:t>
+              <w:t>Définition des classes</w:t>
             </w:r>
             <w:r>
               <w:rPr>
@@ -920,7 +922,7 @@
                 <w:noProof/>
                 <w:webHidden/>
               </w:rPr>
-              <w:instrText xml:space="preserve"> PAGEREF _Toc435437211 \h </w:instrText>
+              <w:instrText xml:space="preserve"> PAGEREF _Toc437251009 \h </w:instrText>
             </w:r>
             <w:r>
               <w:rPr>
@@ -940,7 +942,7 @@
                 <w:noProof/>
                 <w:webHidden/>
               </w:rPr>
-              <w:t>3</w:t>
+              <w:t>5</w:t>
             </w:r>
             <w:r>
               <w:rPr>
@@ -964,7 +966,7 @@
               <w:lang w:eastAsia="fr-FR"/>
             </w:rPr>
           </w:pPr>
-          <w:hyperlink w:anchor="_Toc435437212" w:history="1">
+          <w:hyperlink w:anchor="_Toc437251010" w:history="1">
             <w:r>
               <w:rPr>
                 <w:rStyle w:val="Lienhypertexte"/>
@@ -1006,7 +1008,7 @@
                 <w:noProof/>
                 <w:webHidden/>
               </w:rPr>
-              <w:instrText xml:space="preserve"> PAGEREF _Toc435437212 \h </w:instrText>
+              <w:instrText xml:space="preserve"> PAGEREF _Toc437251010 \h </w:instrText>
             </w:r>
             <w:r>
               <w:rPr>
@@ -1026,7 +1028,7 @@
                 <w:noProof/>
                 <w:webHidden/>
               </w:rPr>
-              <w:t>3</w:t>
+              <w:t>5</w:t>
             </w:r>
             <w:r>
               <w:rPr>
@@ -1050,7 +1052,7 @@
               <w:lang w:eastAsia="fr-FR"/>
             </w:rPr>
           </w:pPr>
-          <w:hyperlink w:anchor="_Toc435437213" w:history="1">
+          <w:hyperlink w:anchor="_Toc437251011" w:history="1">
             <w:r>
               <w:rPr>
                 <w:rStyle w:val="Lienhypertexte"/>
@@ -1092,7 +1094,7 @@
                 <w:noProof/>
                 <w:webHidden/>
               </w:rPr>
-              <w:instrText xml:space="preserve"> PAGEREF _Toc435437213 \h </w:instrText>
+              <w:instrText xml:space="preserve"> PAGEREF _Toc437251011 \h </w:instrText>
             </w:r>
             <w:r>
               <w:rPr>
@@ -1112,7 +1114,7 @@
                 <w:noProof/>
                 <w:webHidden/>
               </w:rPr>
-              <w:t>3</w:t>
+              <w:t>5</w:t>
             </w:r>
             <w:r>
               <w:rPr>
@@ -1136,7 +1138,7 @@
               <w:lang w:eastAsia="fr-FR"/>
             </w:rPr>
           </w:pPr>
-          <w:hyperlink w:anchor="_Toc435437214" w:history="1">
+          <w:hyperlink w:anchor="_Toc437251012" w:history="1">
             <w:r>
               <w:rPr>
                 <w:rStyle w:val="Lienhypertexte"/>
@@ -1178,7 +1180,7 @@
                 <w:noProof/>
                 <w:webHidden/>
               </w:rPr>
-              <w:instrText xml:space="preserve"> PAGEREF _Toc435437214 \h </w:instrText>
+              <w:instrText xml:space="preserve"> PAGEREF _Toc437251012 \h </w:instrText>
             </w:r>
             <w:r>
               <w:rPr>
@@ -1198,7 +1200,7 @@
                 <w:noProof/>
                 <w:webHidden/>
               </w:rPr>
-              <w:t>3</w:t>
+              <w:t>5</w:t>
             </w:r>
             <w:r>
               <w:rPr>
@@ -1222,7 +1224,7 @@
               <w:lang w:eastAsia="fr-FR"/>
             </w:rPr>
           </w:pPr>
-          <w:hyperlink w:anchor="_Toc435437215" w:history="1">
+          <w:hyperlink w:anchor="_Toc437251013" w:history="1">
             <w:r>
               <w:rPr>
                 <w:rStyle w:val="Lienhypertexte"/>
@@ -1264,7 +1266,7 @@
                 <w:noProof/>
                 <w:webHidden/>
               </w:rPr>
-              <w:instrText xml:space="preserve"> PAGEREF _Toc435437215 \h </w:instrText>
+              <w:instrText xml:space="preserve"> PAGEREF _Toc437251013 \h </w:instrText>
             </w:r>
             <w:r>
               <w:rPr>
@@ -1284,7 +1286,7 @@
                 <w:noProof/>
                 <w:webHidden/>
               </w:rPr>
-              <w:t>3</w:t>
+              <w:t>5</w:t>
             </w:r>
             <w:r>
               <w:rPr>
@@ -1308,7 +1310,7 @@
               <w:lang w:eastAsia="fr-FR"/>
             </w:rPr>
           </w:pPr>
-          <w:hyperlink w:anchor="_Toc435437216" w:history="1">
+          <w:hyperlink w:anchor="_Toc437251014" w:history="1">
             <w:r>
               <w:rPr>
                 <w:rStyle w:val="Lienhypertexte"/>
@@ -1350,7 +1352,7 @@
                 <w:noProof/>
                 <w:webHidden/>
               </w:rPr>
-              <w:instrText xml:space="preserve"> PAGEREF _Toc435437216 \h </w:instrText>
+              <w:instrText xml:space="preserve"> PAGEREF _Toc437251014 \h </w:instrText>
             </w:r>
             <w:r>
               <w:rPr>
@@ -1370,7 +1372,7 @@
                 <w:noProof/>
                 <w:webHidden/>
               </w:rPr>
-              <w:t>3</w:t>
+              <w:t>6</w:t>
             </w:r>
             <w:r>
               <w:rPr>
@@ -1394,7 +1396,7 @@
               <w:lang w:eastAsia="fr-FR"/>
             </w:rPr>
           </w:pPr>
-          <w:hyperlink w:anchor="_Toc435437217" w:history="1">
+          <w:hyperlink w:anchor="_Toc437251015" w:history="1">
             <w:r>
               <w:rPr>
                 <w:rStyle w:val="Lienhypertexte"/>
@@ -1436,7 +1438,7 @@
                 <w:noProof/>
                 <w:webHidden/>
               </w:rPr>
-              <w:instrText xml:space="preserve"> PAGEREF _Toc435437217 \h </w:instrText>
+              <w:instrText xml:space="preserve"> PAGEREF _Toc437251015 \h </w:instrText>
             </w:r>
             <w:r>
               <w:rPr>
@@ -1456,7 +1458,7 @@
                 <w:noProof/>
                 <w:webHidden/>
               </w:rPr>
-              <w:t>3</w:t>
+              <w:t>6</w:t>
             </w:r>
             <w:r>
               <w:rPr>
@@ -1480,7 +1482,7 @@
               <w:lang w:eastAsia="fr-FR"/>
             </w:rPr>
           </w:pPr>
-          <w:hyperlink w:anchor="_Toc435437218" w:history="1">
+          <w:hyperlink w:anchor="_Toc437251016" w:history="1">
             <w:r>
               <w:rPr>
                 <w:rStyle w:val="Lienhypertexte"/>
@@ -1522,7 +1524,7 @@
                 <w:noProof/>
                 <w:webHidden/>
               </w:rPr>
-              <w:instrText xml:space="preserve"> PAGEREF _Toc435437218 \h </w:instrText>
+              <w:instrText xml:space="preserve"> PAGEREF _Toc437251016 \h </w:instrText>
             </w:r>
             <w:r>
               <w:rPr>
@@ -1542,7 +1544,7 @@
                 <w:noProof/>
                 <w:webHidden/>
               </w:rPr>
-              <w:t>3</w:t>
+              <w:t>6</w:t>
             </w:r>
             <w:r>
               <w:rPr>
@@ -1566,7 +1568,7 @@
               <w:lang w:eastAsia="fr-FR"/>
             </w:rPr>
           </w:pPr>
-          <w:hyperlink w:anchor="_Toc435437219" w:history="1">
+          <w:hyperlink w:anchor="_Toc437251017" w:history="1">
             <w:r>
               <w:rPr>
                 <w:rStyle w:val="Lienhypertexte"/>
@@ -1608,7 +1610,7 @@
                 <w:noProof/>
                 <w:webHidden/>
               </w:rPr>
-              <w:instrText xml:space="preserve"> PAGEREF _Toc435437219 \h </w:instrText>
+              <w:instrText xml:space="preserve"> PAGEREF _Toc437251017 \h </w:instrText>
             </w:r>
             <w:r>
               <w:rPr>
@@ -1628,7 +1630,7 @@
                 <w:noProof/>
                 <w:webHidden/>
               </w:rPr>
-              <w:t>3</w:t>
+              <w:t>6</w:t>
             </w:r>
             <w:r>
               <w:rPr>
@@ -1663,12 +1665,12 @@
           <w:numId w:val="2"/>
         </w:numPr>
       </w:pPr>
-      <w:bookmarkStart w:id="0" w:name="_Toc435437204"/>
+      <w:bookmarkStart w:id="1" w:name="_Toc437251002"/>
       <w:r>
         <w:lastRenderedPageBreak/>
         <w:t>Gestion du projet</w:t>
       </w:r>
-      <w:bookmarkEnd w:id="0"/>
+      <w:bookmarkEnd w:id="1"/>
     </w:p>
     <w:p>
       <w:pPr>
@@ -1678,11 +1680,11 @@
           <w:numId w:val="13"/>
         </w:numPr>
       </w:pPr>
-      <w:bookmarkStart w:id="1" w:name="_Toc435437205"/>
+      <w:bookmarkStart w:id="2" w:name="_Toc437251003"/>
       <w:r>
         <w:t>Contexte et méthode</w:t>
       </w:r>
-      <w:bookmarkEnd w:id="1"/>
+      <w:bookmarkEnd w:id="2"/>
     </w:p>
     <w:p>
       <w:pPr>
@@ -1698,7 +1700,15 @@
         <w:t xml:space="preserve"> de Génie Logiciel</w:t>
       </w:r>
       <w:r>
-        <w:t>, en deuxième année de l’Ecole Nationale Supérieure de Cognitique. L’objectif de ce projet est de réaliser une application sous Windows Form permettant la gestion d’une base martienne abritant des astronautes.</w:t>
+        <w:t xml:space="preserve">, en deuxième année de l’Ecole Nationale Supérieure de Cognitique. L’objectif de ce projet est de réaliser une application sous Windows </w:t>
+      </w:r>
+      <w:proofErr w:type="spellStart"/>
+      <w:r>
+        <w:t>Form</w:t>
+      </w:r>
+      <w:proofErr w:type="spellEnd"/>
+      <w:r>
+        <w:t xml:space="preserve"> permettant la gestion d’une base martienne abritant des astronautes.</w:t>
       </w:r>
     </w:p>
     <w:p>
@@ -1722,11 +1732,11 @@
           <w:numId w:val="13"/>
         </w:numPr>
       </w:pPr>
-      <w:bookmarkStart w:id="2" w:name="_Toc435437206"/>
+      <w:bookmarkStart w:id="3" w:name="_Toc437251004"/>
       <w:r>
         <w:t>Planning</w:t>
       </w:r>
-      <w:bookmarkEnd w:id="2"/>
+      <w:bookmarkEnd w:id="3"/>
     </w:p>
     <w:p>
       <w:pPr>
@@ -1748,9 +1758,9 @@
       </w:tblPr>
       <w:tblGrid>
         <w:gridCol w:w="2650"/>
-        <w:gridCol w:w="1657"/>
-        <w:gridCol w:w="3645"/>
-        <w:gridCol w:w="2651"/>
+        <w:gridCol w:w="1491"/>
+        <w:gridCol w:w="5387"/>
+        <w:gridCol w:w="1075"/>
       </w:tblGrid>
       <w:tr>
         <w:trPr>
@@ -1774,7 +1784,7 @@
         </w:tc>
         <w:tc>
           <w:tcPr>
-            <w:tcW w:w="1657" w:type="dxa"/>
+            <w:tcW w:w="1491" w:type="dxa"/>
             <w:vAlign w:val="center"/>
           </w:tcPr>
           <w:p>
@@ -1789,7 +1799,7 @@
         </w:tc>
         <w:tc>
           <w:tcPr>
-            <w:tcW w:w="3645" w:type="dxa"/>
+            <w:tcW w:w="5387" w:type="dxa"/>
             <w:vAlign w:val="center"/>
           </w:tcPr>
           <w:p>
@@ -1804,7 +1814,7 @@
         </w:tc>
         <w:tc>
           <w:tcPr>
-            <w:tcW w:w="2651" w:type="dxa"/>
+            <w:tcW w:w="1075" w:type="dxa"/>
             <w:vAlign w:val="center"/>
           </w:tcPr>
           <w:p>
@@ -1840,7 +1850,7 @@
         </w:tc>
         <w:tc>
           <w:tcPr>
-            <w:tcW w:w="1657" w:type="dxa"/>
+            <w:tcW w:w="1491" w:type="dxa"/>
             <w:vAlign w:val="center"/>
           </w:tcPr>
           <w:p>
@@ -1849,13 +1859,19 @@
               <w:cnfStyle w:val="000000100000" w:firstRow="0" w:lastRow="0" w:firstColumn="0" w:lastColumn="0" w:oddVBand="0" w:evenVBand="0" w:oddHBand="1" w:evenHBand="0" w:firstRowFirstColumn="0" w:firstRowLastColumn="0" w:lastRowFirstColumn="0" w:lastRowLastColumn="0"/>
             </w:pPr>
             <w:r>
-              <w:t>7 octobre – 14 octobre</w:t>
+              <w:t xml:space="preserve">7 </w:t>
+            </w:r>
+            <w:r>
+              <w:t xml:space="preserve">– </w:t>
+            </w:r>
+            <w:r>
+              <w:t>14 octobre</w:t>
             </w:r>
           </w:p>
         </w:tc>
         <w:tc>
           <w:tcPr>
-            <w:tcW w:w="3645" w:type="dxa"/>
+            <w:tcW w:w="5387" w:type="dxa"/>
             <w:vAlign w:val="center"/>
           </w:tcPr>
           <w:p>
@@ -1870,7 +1886,7 @@
         </w:tc>
         <w:tc>
           <w:tcPr>
-            <w:tcW w:w="2651" w:type="dxa"/>
+            <w:tcW w:w="1075" w:type="dxa"/>
             <w:vAlign w:val="center"/>
           </w:tcPr>
           <w:p>
@@ -1901,11 +1917,14 @@
             <w:r>
               <w:t>Définition des classes UML</w:t>
             </w:r>
+            <w:r>
+              <w:t xml:space="preserve"> et de l’architecture</w:t>
+            </w:r>
           </w:p>
         </w:tc>
         <w:tc>
           <w:tcPr>
-            <w:tcW w:w="1657" w:type="dxa"/>
+            <w:tcW w:w="1491" w:type="dxa"/>
             <w:vAlign w:val="center"/>
           </w:tcPr>
           <w:p>
@@ -1920,7 +1939,7 @@
         </w:tc>
         <w:tc>
           <w:tcPr>
-            <w:tcW w:w="3645" w:type="dxa"/>
+            <w:tcW w:w="5387" w:type="dxa"/>
             <w:vAlign w:val="center"/>
           </w:tcPr>
           <w:p>
@@ -1929,13 +1948,22 @@
               <w:cnfStyle w:val="000000000000" w:firstRow="0" w:lastRow="0" w:firstColumn="0" w:lastColumn="0" w:oddVBand="0" w:evenVBand="0" w:oddHBand="0" w:evenHBand="0" w:firstRowFirstColumn="0" w:firstRowLastColumn="0" w:lastRowFirstColumn="0" w:lastRowLastColumn="0"/>
             </w:pPr>
             <w:r>
-              <w:t>Etablir le</w:t>
+              <w:t>Etablir l’architecture du projet et des données. Définir l’organisation du fichier XML contenant les données.</w:t>
+            </w:r>
+          </w:p>
+          <w:p>
+            <w:pPr>
+              <w:jc w:val="center"/>
+              <w:cnfStyle w:val="000000000000" w:firstRow="0" w:lastRow="0" w:firstColumn="0" w:lastColumn="0" w:oddVBand="0" w:evenVBand="0" w:oddHBand="0" w:evenHBand="0" w:firstRowFirstColumn="0" w:firstRowLastColumn="0" w:lastRowFirstColumn="0" w:lastRowLastColumn="0"/>
+            </w:pPr>
+            <w:r>
+              <w:t>Définir l’architecture de l’application.</w:t>
             </w:r>
           </w:p>
         </w:tc>
         <w:tc>
           <w:tcPr>
-            <w:tcW w:w="2651" w:type="dxa"/>
+            <w:tcW w:w="1075" w:type="dxa"/>
             <w:vAlign w:val="center"/>
           </w:tcPr>
           <w:p>
@@ -1943,6 +1971,9 @@
               <w:jc w:val="center"/>
               <w:cnfStyle w:val="000000000000" w:firstRow="0" w:lastRow="0" w:firstColumn="0" w:lastColumn="0" w:oddVBand="0" w:evenVBand="0" w:oddHBand="0" w:evenHBand="0" w:firstRowFirstColumn="0" w:firstRowLastColumn="0" w:lastRowFirstColumn="0" w:lastRowLastColumn="0"/>
             </w:pPr>
+            <w:r>
+              <w:t>Jérémy &amp; Florian</w:t>
+            </w:r>
           </w:p>
         </w:tc>
       </w:tr>
@@ -1961,11 +1992,14 @@
             <w:pPr>
               <w:jc w:val="center"/>
             </w:pPr>
+            <w:r>
+              <w:t>Rédaction du code</w:t>
+            </w:r>
           </w:p>
         </w:tc>
         <w:tc>
           <w:tcPr>
-            <w:tcW w:w="1657" w:type="dxa"/>
+            <w:tcW w:w="1491" w:type="dxa"/>
             <w:vAlign w:val="center"/>
           </w:tcPr>
           <w:p>
@@ -1973,11 +2007,14 @@
               <w:jc w:val="center"/>
               <w:cnfStyle w:val="000000100000" w:firstRow="0" w:lastRow="0" w:firstColumn="0" w:lastColumn="0" w:oddVBand="0" w:evenVBand="0" w:oddHBand="1" w:evenHBand="0" w:firstRowFirstColumn="0" w:firstRowLastColumn="0" w:lastRowFirstColumn="0" w:lastRowLastColumn="0"/>
             </w:pPr>
+            <w:r>
+              <w:t>2 novembre – 13 décembre</w:t>
+            </w:r>
           </w:p>
         </w:tc>
         <w:tc>
           <w:tcPr>
-            <w:tcW w:w="3645" w:type="dxa"/>
+            <w:tcW w:w="5387" w:type="dxa"/>
             <w:vAlign w:val="center"/>
           </w:tcPr>
           <w:p>
@@ -1985,11 +2022,29 @@
               <w:jc w:val="center"/>
               <w:cnfStyle w:val="000000100000" w:firstRow="0" w:lastRow="0" w:firstColumn="0" w:lastColumn="0" w:oddVBand="0" w:evenVBand="0" w:oddHBand="1" w:evenHBand="0" w:firstRowFirstColumn="0" w:firstRowLastColumn="0" w:lastRowFirstColumn="0" w:lastRowLastColumn="0"/>
             </w:pPr>
+            <w:r>
+              <w:t>Phase de développemen</w:t>
+            </w:r>
+            <w:r>
+              <w:t xml:space="preserve">t de l’interface. Mise en place </w:t>
+            </w:r>
+            <w:r>
+              <w:t>des fonction</w:t>
+            </w:r>
+            <w:r>
+              <w:t xml:space="preserve">nalités spécifiées et prise en </w:t>
+            </w:r>
+            <w:r>
+              <w:t>compte des directives formulées</w:t>
+            </w:r>
+            <w:r>
+              <w:t xml:space="preserve"> lors des définitions et dans le cahier des charges.</w:t>
+            </w:r>
           </w:p>
         </w:tc>
         <w:tc>
           <w:tcPr>
-            <w:tcW w:w="2651" w:type="dxa"/>
+            <w:tcW w:w="1075" w:type="dxa"/>
             <w:vAlign w:val="center"/>
           </w:tcPr>
           <w:p>
@@ -1997,6 +2052,9 @@
               <w:jc w:val="center"/>
               <w:cnfStyle w:val="000000100000" w:firstRow="0" w:lastRow="0" w:firstColumn="0" w:lastColumn="0" w:oddVBand="0" w:evenVBand="0" w:oddHBand="1" w:evenHBand="0" w:firstRowFirstColumn="0" w:firstRowLastColumn="0" w:lastRowFirstColumn="0" w:lastRowLastColumn="0"/>
             </w:pPr>
+            <w:r>
+              <w:t>Jérémy &amp; Florian</w:t>
+            </w:r>
           </w:p>
         </w:tc>
       </w:tr>
@@ -2014,11 +2072,14 @@
             <w:pPr>
               <w:jc w:val="center"/>
             </w:pPr>
+            <w:r>
+              <w:t>Elaboration des tests fonctionnels</w:t>
+            </w:r>
           </w:p>
         </w:tc>
         <w:tc>
           <w:tcPr>
-            <w:tcW w:w="1657" w:type="dxa"/>
+            <w:tcW w:w="1491" w:type="dxa"/>
             <w:vAlign w:val="center"/>
           </w:tcPr>
           <w:p>
@@ -2026,11 +2087,14 @@
               <w:jc w:val="center"/>
               <w:cnfStyle w:val="000000000000" w:firstRow="0" w:lastRow="0" w:firstColumn="0" w:lastColumn="0" w:oddVBand="0" w:evenVBand="0" w:oddHBand="0" w:evenHBand="0" w:firstRowFirstColumn="0" w:firstRowLastColumn="0" w:lastRowFirstColumn="0" w:lastRowLastColumn="0"/>
             </w:pPr>
+            <w:r>
+              <w:t>6 – 10 décembre</w:t>
+            </w:r>
           </w:p>
         </w:tc>
         <w:tc>
           <w:tcPr>
-            <w:tcW w:w="3645" w:type="dxa"/>
+            <w:tcW w:w="5387" w:type="dxa"/>
             <w:vAlign w:val="center"/>
           </w:tcPr>
           <w:p>
@@ -2038,11 +2102,14 @@
               <w:jc w:val="center"/>
               <w:cnfStyle w:val="000000000000" w:firstRow="0" w:lastRow="0" w:firstColumn="0" w:lastColumn="0" w:oddVBand="0" w:evenVBand="0" w:oddHBand="0" w:evenHBand="0" w:firstRowFirstColumn="0" w:firstRowLastColumn="0" w:lastRowFirstColumn="0" w:lastRowLastColumn="0"/>
             </w:pPr>
+            <w:r>
+              <w:t>Création de scénarios visant à tester les fonctionnalités principales et / ou critiques.</w:t>
+            </w:r>
           </w:p>
         </w:tc>
         <w:tc>
           <w:tcPr>
-            <w:tcW w:w="2651" w:type="dxa"/>
+            <w:tcW w:w="1075" w:type="dxa"/>
             <w:vAlign w:val="center"/>
           </w:tcPr>
           <w:p>
@@ -2050,6 +2117,9 @@
               <w:jc w:val="center"/>
               <w:cnfStyle w:val="000000000000" w:firstRow="0" w:lastRow="0" w:firstColumn="0" w:lastColumn="0" w:oddVBand="0" w:evenVBand="0" w:oddHBand="0" w:evenHBand="0" w:firstRowFirstColumn="0" w:firstRowLastColumn="0" w:lastRowFirstColumn="0" w:lastRowLastColumn="0"/>
             </w:pPr>
+            <w:r>
+              <w:t>Jérémy &amp; Florian</w:t>
+            </w:r>
           </w:p>
         </w:tc>
       </w:tr>
@@ -2068,11 +2138,14 @@
             <w:pPr>
               <w:jc w:val="center"/>
             </w:pPr>
+            <w:r>
+              <w:t>Passation des tests fonctionnels</w:t>
+            </w:r>
           </w:p>
         </w:tc>
         <w:tc>
           <w:tcPr>
-            <w:tcW w:w="1657" w:type="dxa"/>
+            <w:tcW w:w="1491" w:type="dxa"/>
             <w:vAlign w:val="center"/>
           </w:tcPr>
           <w:p>
@@ -2080,11 +2153,14 @@
               <w:jc w:val="center"/>
               <w:cnfStyle w:val="000000100000" w:firstRow="0" w:lastRow="0" w:firstColumn="0" w:lastColumn="0" w:oddVBand="0" w:evenVBand="0" w:oddHBand="1" w:evenHBand="0" w:firstRowFirstColumn="0" w:firstRowLastColumn="0" w:lastRowFirstColumn="0" w:lastRowLastColumn="0"/>
             </w:pPr>
+            <w:r>
+              <w:t>12– 16 décembre</w:t>
+            </w:r>
           </w:p>
         </w:tc>
         <w:tc>
           <w:tcPr>
-            <w:tcW w:w="3645" w:type="dxa"/>
+            <w:tcW w:w="5387" w:type="dxa"/>
             <w:vAlign w:val="center"/>
           </w:tcPr>
           <w:p>
@@ -2092,11 +2168,14 @@
               <w:jc w:val="center"/>
               <w:cnfStyle w:val="000000100000" w:firstRow="0" w:lastRow="0" w:firstColumn="0" w:lastColumn="0" w:oddVBand="0" w:evenVBand="0" w:oddHBand="1" w:evenHBand="0" w:firstRowFirstColumn="0" w:firstRowLastColumn="0" w:lastRowFirstColumn="0" w:lastRowLastColumn="0"/>
             </w:pPr>
+            <w:r>
+              <w:t>Passation des tests par plusieurs utilisateurs sélectionnés au préalable. Enregistrement des résultats.</w:t>
+            </w:r>
           </w:p>
         </w:tc>
         <w:tc>
           <w:tcPr>
-            <w:tcW w:w="2651" w:type="dxa"/>
+            <w:tcW w:w="1075" w:type="dxa"/>
             <w:vAlign w:val="center"/>
           </w:tcPr>
           <w:p>
@@ -2104,6 +2183,9 @@
               <w:jc w:val="center"/>
               <w:cnfStyle w:val="000000100000" w:firstRow="0" w:lastRow="0" w:firstColumn="0" w:lastColumn="0" w:oddVBand="0" w:evenVBand="0" w:oddHBand="1" w:evenHBand="0" w:firstRowFirstColumn="0" w:firstRowLastColumn="0" w:lastRowFirstColumn="0" w:lastRowLastColumn="0"/>
             </w:pPr>
+            <w:r>
+              <w:t>Jérémy &amp; Florian</w:t>
+            </w:r>
           </w:p>
         </w:tc>
       </w:tr>
@@ -2121,11 +2203,14 @@
             <w:pPr>
               <w:jc w:val="center"/>
             </w:pPr>
+            <w:r>
+              <w:t>Rédaction du rapport</w:t>
+            </w:r>
           </w:p>
         </w:tc>
         <w:tc>
           <w:tcPr>
-            <w:tcW w:w="1657" w:type="dxa"/>
+            <w:tcW w:w="1491" w:type="dxa"/>
             <w:vAlign w:val="center"/>
           </w:tcPr>
           <w:p>
@@ -2133,11 +2218,14 @@
               <w:jc w:val="center"/>
               <w:cnfStyle w:val="000000000000" w:firstRow="0" w:lastRow="0" w:firstColumn="0" w:lastColumn="0" w:oddVBand="0" w:evenVBand="0" w:oddHBand="0" w:evenHBand="0" w:firstRowFirstColumn="0" w:firstRowLastColumn="0" w:lastRowFirstColumn="0" w:lastRowLastColumn="0"/>
             </w:pPr>
+            <w:r>
+              <w:t>6 – 16 décembre</w:t>
+            </w:r>
           </w:p>
         </w:tc>
         <w:tc>
           <w:tcPr>
-            <w:tcW w:w="3645" w:type="dxa"/>
+            <w:tcW w:w="5387" w:type="dxa"/>
             <w:vAlign w:val="center"/>
           </w:tcPr>
           <w:p>
@@ -2145,11 +2233,17 @@
               <w:jc w:val="center"/>
               <w:cnfStyle w:val="000000000000" w:firstRow="0" w:lastRow="0" w:firstColumn="0" w:lastColumn="0" w:oddVBand="0" w:evenVBand="0" w:oddHBand="0" w:evenHBand="0" w:firstRowFirstColumn="0" w:firstRowLastColumn="0" w:lastRowFirstColumn="0" w:lastRowLastColumn="0"/>
             </w:pPr>
+            <w:r>
+              <w:t>Rédaction de la documentation technique telle que demandée dans le cahier des charges du projet. Reprise des fic</w:t>
+            </w:r>
+            <w:r>
+              <w:t>hiers modifiés pour ajouter des commentaires.</w:t>
+            </w:r>
           </w:p>
         </w:tc>
         <w:tc>
           <w:tcPr>
-            <w:tcW w:w="2651" w:type="dxa"/>
+            <w:tcW w:w="1075" w:type="dxa"/>
             <w:vAlign w:val="center"/>
           </w:tcPr>
           <w:p>
@@ -2157,6 +2251,92 @@
               <w:jc w:val="center"/>
               <w:cnfStyle w:val="000000000000" w:firstRow="0" w:lastRow="0" w:firstColumn="0" w:lastColumn="0" w:oddVBand="0" w:evenVBand="0" w:oddHBand="0" w:evenHBand="0" w:firstRowFirstColumn="0" w:firstRowLastColumn="0" w:lastRowFirstColumn="0" w:lastRowLastColumn="0"/>
             </w:pPr>
+            <w:r>
+              <w:t>Jérémy &amp; Florian</w:t>
+            </w:r>
+          </w:p>
+        </w:tc>
+      </w:tr>
+      <w:tr>
+        <w:trPr>
+          <w:cnfStyle w:val="000000100000" w:firstRow="0" w:lastRow="0" w:firstColumn="0" w:lastColumn="0" w:oddVBand="0" w:evenVBand="0" w:oddHBand="1" w:evenHBand="0" w:firstRowFirstColumn="0" w:firstRowLastColumn="0" w:lastRowFirstColumn="0" w:lastRowLastColumn="0"/>
+          <w:trHeight w:val="411"/>
+        </w:trPr>
+        <w:tc>
+          <w:tcPr>
+            <w:cnfStyle w:val="001000000000" w:firstRow="0" w:lastRow="0" w:firstColumn="1" w:lastColumn="0" w:oddVBand="0" w:evenVBand="0" w:oddHBand="0" w:evenHBand="0" w:firstRowFirstColumn="0" w:firstRowLastColumn="0" w:lastRowFirstColumn="0" w:lastRowLastColumn="0"/>
+            <w:tcW w:w="2650" w:type="dxa"/>
+            <w:vAlign w:val="center"/>
+          </w:tcPr>
+          <w:p>
+            <w:pPr>
+              <w:jc w:val="center"/>
+            </w:pPr>
+            <w:r>
+              <w:t xml:space="preserve">Relecture &amp; </w:t>
+            </w:r>
+            <w:proofErr w:type="spellStart"/>
+            <w:r>
+              <w:t>Recettage</w:t>
+            </w:r>
+            <w:proofErr w:type="spellEnd"/>
+          </w:p>
+        </w:tc>
+        <w:tc>
+          <w:tcPr>
+            <w:tcW w:w="1491" w:type="dxa"/>
+            <w:vAlign w:val="center"/>
+          </w:tcPr>
+          <w:p>
+            <w:pPr>
+              <w:jc w:val="center"/>
+              <w:cnfStyle w:val="000000100000" w:firstRow="0" w:lastRow="0" w:firstColumn="0" w:lastColumn="0" w:oddVBand="0" w:evenVBand="0" w:oddHBand="1" w:evenHBand="0" w:firstRowFirstColumn="0" w:firstRowLastColumn="0" w:lastRowFirstColumn="0" w:lastRowLastColumn="0"/>
+            </w:pPr>
+            <w:r>
+              <w:t xml:space="preserve">16 </w:t>
+            </w:r>
+            <w:r>
+              <w:t xml:space="preserve">– </w:t>
+            </w:r>
+            <w:r>
+              <w:t>18 décembre</w:t>
+            </w:r>
+          </w:p>
+        </w:tc>
+        <w:tc>
+          <w:tcPr>
+            <w:tcW w:w="5387" w:type="dxa"/>
+            <w:vAlign w:val="center"/>
+          </w:tcPr>
+          <w:p>
+            <w:pPr>
+              <w:jc w:val="center"/>
+              <w:cnfStyle w:val="000000100000" w:firstRow="0" w:lastRow="0" w:firstColumn="0" w:lastColumn="0" w:oddVBand="0" w:evenVBand="0" w:oddHBand="1" w:evenHBand="0" w:firstRowFirstColumn="0" w:firstRowLastColumn="0" w:lastRowFirstColumn="0" w:lastRowLastColumn="0"/>
+            </w:pPr>
+            <w:r>
+              <w:t xml:space="preserve">Vérifications pour </w:t>
+            </w:r>
+            <w:r>
+              <w:t>nettoyer le code</w:t>
+            </w:r>
+            <w:r>
+              <w:t xml:space="preserve"> et qu’il n’y ait pas de fautes.</w:t>
+            </w:r>
+          </w:p>
+        </w:tc>
+        <w:tc>
+          <w:tcPr>
+            <w:tcW w:w="1075" w:type="dxa"/>
+            <w:vAlign w:val="center"/>
+          </w:tcPr>
+          <w:p>
+            <w:pPr>
+              <w:jc w:val="center"/>
+              <w:cnfStyle w:val="000000100000" w:firstRow="0" w:lastRow="0" w:firstColumn="0" w:lastColumn="0" w:oddVBand="0" w:evenVBand="0" w:oddHBand="1" w:evenHBand="0" w:firstRowFirstColumn="0" w:firstRowLastColumn="0" w:lastRowFirstColumn="0" w:lastRowLastColumn="0"/>
+            </w:pPr>
+            <w:r>
+              <w:t>Jérémy &amp; Florian</w:t>
+            </w:r>
           </w:p>
         </w:tc>
       </w:tr>
@@ -2175,11 +2355,11 @@
           <w:numId w:val="2"/>
         </w:numPr>
       </w:pPr>
-      <w:bookmarkStart w:id="3" w:name="_Toc435437207"/>
+      <w:bookmarkStart w:id="4" w:name="_Toc437251005"/>
       <w:r>
         <w:t>UML</w:t>
       </w:r>
-      <w:bookmarkEnd w:id="3"/>
+      <w:bookmarkEnd w:id="4"/>
     </w:p>
     <w:p>
       <w:pPr>
@@ -2189,11 +2369,11 @@
           <w:numId w:val="8"/>
         </w:numPr>
       </w:pPr>
-      <w:bookmarkStart w:id="4" w:name="_Toc435437208"/>
+      <w:bookmarkStart w:id="5" w:name="_Toc437251006"/>
       <w:r>
         <w:t>Structure</w:t>
       </w:r>
-      <w:bookmarkEnd w:id="4"/>
+      <w:bookmarkEnd w:id="5"/>
     </w:p>
     <w:p>
       <w:pPr>
@@ -2215,10 +2395,10 @@
         </w:rPr>
         <w:lastRenderedPageBreak/>
         <w:drawing>
-          <wp:inline distT="0" distB="0" distL="0" distR="0" wp14:anchorId="260F673A" wp14:editId="37F7DE15">
-            <wp:extent cx="5753100" cy="3324225"/>
-            <wp:effectExtent l="0" t="0" r="0" b="9525"/>
-            <wp:docPr id="3" name="Image 3"/>
+          <wp:inline distT="0" distB="0" distL="0" distR="0" wp14:anchorId="7F76BBF2" wp14:editId="09153A63">
+            <wp:extent cx="5762625" cy="3819525"/>
+            <wp:effectExtent l="0" t="0" r="9525" b="9525"/>
+            <wp:docPr id="1" name="Image 1"/>
             <wp:cNvGraphicFramePr>
               <a:graphicFrameLocks xmlns:a="http://schemas.openxmlformats.org/drawingml/2006/main" noChangeAspect="1"/>
             </wp:cNvGraphicFramePr>
@@ -2247,7 +2427,7 @@
                   <pic:spPr bwMode="auto">
                     <a:xfrm>
                       <a:off x="0" y="0"/>
-                      <a:ext cx="5753100" cy="3324225"/>
+                      <a:ext cx="5762625" cy="3819525"/>
                     </a:xfrm>
                     <a:prstGeom prst="rect">
                       <a:avLst/>
@@ -2272,33 +2452,17 @@
       <w:r>
         <w:t xml:space="preserve">Figure </w:t>
       </w:r>
-      <w:r>
-        <w:fldChar w:fldCharType="begin"/>
-      </w:r>
-      <w:r>
-        <w:instrText xml:space="preserve"> SEQ Figure \* ARABIC </w:instrText>
-      </w:r>
-      <w:r>
-        <w:fldChar w:fldCharType="separate"/>
-      </w:r>
-      <w:r>
-        <w:rPr>
-          <w:noProof/>
-        </w:rPr>
-        <w:t>1</w:t>
-      </w:r>
-      <w:r>
-        <w:fldChar w:fldCharType="end"/>
-      </w:r>
-      <w:r>
-        <w:t>: Structure de l'UML, partie 1</w:t>
-      </w:r>
-    </w:p>
-    <w:p>
-      <w:pPr>
-        <w:keepNext/>
-      </w:pPr>
-      <w:bookmarkStart w:id="5" w:name="_GoBack"/>
+      <w:fldSimple w:instr=" SEQ Figure \* ARABIC ">
+        <w:r>
+          <w:rPr>
+            <w:noProof/>
+          </w:rPr>
+          <w:t>1</w:t>
+        </w:r>
+      </w:fldSimple>
+      <w:r>
+        <w:t xml:space="preserve"> : Structure de l'UML, partie 1</w:t>
+      </w:r>
       <w:r>
         <w:rPr>
           <w:noProof/>
@@ -2353,7 +2517,6 @@
           </wp:inline>
         </w:drawing>
       </w:r>
-      <w:bookmarkEnd w:id="5"/>
     </w:p>
     <w:p>
       <w:pPr>
@@ -2363,24 +2526,14 @@
       <w:r>
         <w:t xml:space="preserve">Figure </w:t>
       </w:r>
-      <w:r>
-        <w:fldChar w:fldCharType="begin"/>
-      </w:r>
-      <w:r>
-        <w:instrText xml:space="preserve"> SEQ Figure \* ARABIC </w:instrText>
-      </w:r>
-      <w:r>
-        <w:fldChar w:fldCharType="separate"/>
-      </w:r>
-      <w:r>
-        <w:rPr>
-          <w:noProof/>
-        </w:rPr>
-        <w:t>2</w:t>
-      </w:r>
-      <w:r>
-        <w:fldChar w:fldCharType="end"/>
-      </w:r>
+      <w:fldSimple w:instr=" SEQ Figure \* ARABIC ">
+        <w:r>
+          <w:rPr>
+            <w:noProof/>
+          </w:rPr>
+          <w:t>3</w:t>
+        </w:r>
+      </w:fldSimple>
       <w:r>
         <w:t xml:space="preserve"> : Structure de l'UML, partie 2</w:t>
       </w:r>
@@ -2393,7 +2546,7 @@
           <w:numId w:val="8"/>
         </w:numPr>
       </w:pPr>
-      <w:bookmarkStart w:id="6" w:name="_Toc435437209"/>
+      <w:bookmarkStart w:id="6" w:name="_Toc437251007"/>
       <w:r>
         <w:t>Justifications</w:t>
       </w:r>
@@ -2408,8 +2561,9 @@
           <w:numId w:val="2"/>
         </w:numPr>
       </w:pPr>
-      <w:bookmarkStart w:id="7" w:name="_Toc435437210"/>
-      <w:r>
+      <w:bookmarkStart w:id="7" w:name="_Toc437251008"/>
+      <w:r>
+        <w:lastRenderedPageBreak/>
         <w:t>Description du programme</w:t>
       </w:r>
       <w:bookmarkEnd w:id="7"/>
@@ -2422,7 +2576,7 @@
           <w:numId w:val="9"/>
         </w:numPr>
       </w:pPr>
-      <w:bookmarkStart w:id="8" w:name="_Toc435437211"/>
+      <w:bookmarkStart w:id="8" w:name="_Toc437251009"/>
       <w:r>
         <w:t>Définition</w:t>
       </w:r>
@@ -2434,7 +2588,6 @@
     <w:p/>
     <w:p>
       <w:r>
-        <w:lastRenderedPageBreak/>
         <w:t>Prévue dans le code</w:t>
       </w:r>
     </w:p>
@@ -2446,11 +2599,16 @@
           <w:numId w:val="9"/>
         </w:numPr>
       </w:pPr>
-      <w:bookmarkStart w:id="9" w:name="_Toc435437212"/>
-      <w:r>
-        <w:t>Fiches Form</w:t>
+      <w:bookmarkStart w:id="9" w:name="_Toc437251010"/>
+      <w:r>
+        <w:t xml:space="preserve">Fiches </w:t>
+      </w:r>
+      <w:proofErr w:type="spellStart"/>
+      <w:r>
+        <w:t>Form</w:t>
       </w:r>
       <w:bookmarkEnd w:id="9"/>
+      <w:proofErr w:type="spellEnd"/>
     </w:p>
     <w:p/>
     <w:p>
@@ -2461,7 +2619,7 @@
           <w:numId w:val="2"/>
         </w:numPr>
       </w:pPr>
-      <w:bookmarkStart w:id="10" w:name="_Toc435437213"/>
+      <w:bookmarkStart w:id="10" w:name="_Toc437251011"/>
       <w:r>
         <w:t>Tests</w:t>
       </w:r>
@@ -2475,7 +2633,7 @@
           <w:numId w:val="11"/>
         </w:numPr>
       </w:pPr>
-      <w:bookmarkStart w:id="11" w:name="_Toc435437214"/>
+      <w:bookmarkStart w:id="11" w:name="_Toc437251012"/>
       <w:r>
         <w:t>Tests unitaires</w:t>
       </w:r>
@@ -2489,7 +2647,7 @@
           <w:numId w:val="11"/>
         </w:numPr>
       </w:pPr>
-      <w:bookmarkStart w:id="12" w:name="_Toc435437215"/>
+      <w:bookmarkStart w:id="12" w:name="_Toc437251013"/>
       <w:r>
         <w:t>Tests fonctionnels</w:t>
       </w:r>
@@ -2570,10 +2728,7 @@
         </w:numPr>
       </w:pPr>
       <w:r>
-        <w:t>Limit</w:t>
-      </w:r>
-      <w:r>
-        <w:t>e de caractères sur le descriptif</w:t>
+        <w:t>Limite de caractères sur le descriptif</w:t>
       </w:r>
     </w:p>
     <w:p>
@@ -2602,7 +2757,15 @@
     </w:p>
     <w:p>
       <w:r>
-        <w:t xml:space="preserve">L’utilisateur lance l’application avec le fichier de base pré-installé. Il se rendra au jour en cours. Il ouvrira le compte-rendu pour ce jour. Il l’éditera en ajoutant : </w:t>
+        <w:t xml:space="preserve">L’utilisateur lance l’application avec le fichier de base </w:t>
+      </w:r>
+      <w:proofErr w:type="spellStart"/>
+      <w:r>
+        <w:t>pré-installé</w:t>
+      </w:r>
+      <w:proofErr w:type="spellEnd"/>
+      <w:r>
+        <w:t xml:space="preserve">. Il se rendra au jour en cours. Il ouvrira le compte-rendu pour ce jour. Il l’éditera en ajoutant : </w:t>
       </w:r>
       <w:r>
         <w:rPr>
@@ -2619,7 +2782,23 @@
         <w:spacing w:after="0"/>
       </w:pPr>
       <w:r>
-        <w:t>Il supprimera l’activité « Private » en 21h00 et 23h00 pour tous les astronautes. Il ajoutera une activité nommée « Debriefing » entre 20h30 et 22h00 pour tous les astronautes</w:t>
+        <w:t>Il supprimera l’activité « </w:t>
+      </w:r>
+      <w:proofErr w:type="spellStart"/>
+      <w:r>
+        <w:t>Private</w:t>
+      </w:r>
+      <w:proofErr w:type="spellEnd"/>
+      <w:r>
+        <w:t> » en 21h00 et 23h00 pour tous les astronautes. Il ajoutera une activité nommée « </w:t>
+      </w:r>
+      <w:proofErr w:type="spellStart"/>
+      <w:r>
+        <w:t>Debriefing</w:t>
+      </w:r>
+      <w:proofErr w:type="spellEnd"/>
+      <w:r>
+        <w:t> » entre 20h30 et 22h00 pour tous les astronautes</w:t>
       </w:r>
       <w:r>
         <w:t>, sur la station des astronautes et</w:t>
@@ -2675,7 +2854,46 @@
           <w:i/>
           <w:lang w:val="en-US"/>
         </w:rPr>
-        <w:t>families. Not all of them have to be present for the whole task though, but we ask for some presence.</w:t>
+        <w:t>families. Not all of them have to be present for the whole task though, but we ask for some presence.”</w:t>
+      </w:r>
+    </w:p>
+    <w:p>
+      <w:pPr>
+        <w:spacing w:after="0"/>
+      </w:pPr>
+      <w:r>
+        <w:t>En cas d’erreur</w:t>
+      </w:r>
+      <w:r>
+        <w:t xml:space="preserve"> sur l’horaire</w:t>
+      </w:r>
+      <w:r>
+        <w:t>, il ajoutera cette activité entre 21h00 et 22h30</w:t>
+      </w:r>
+      <w:r>
+        <w:t>. En cas d’erreur sur la description, il ajoutera cette activité avec le descriptif suivant :</w:t>
+      </w:r>
+    </w:p>
+    <w:p>
+      <w:pPr>
+        <w:rPr>
+          <w:i/>
+          <w:lang w:val="en-US"/>
+        </w:rPr>
+      </w:pPr>
+      <w:r>
+        <w:rPr>
+          <w:i/>
+          <w:lang w:val="en-US"/>
+        </w:rPr>
+        <w:t>“</w:t>
+      </w:r>
+      <w:r>
+        <w:rPr>
+          <w:i/>
+          <w:lang w:val="en-US"/>
+        </w:rPr>
+        <w:t>Simple debriefing with the control center of planet Earth.</w:t>
       </w:r>
       <w:r>
         <w:rPr>
@@ -2686,61 +2904,16 @@
       </w:r>
     </w:p>
     <w:p>
-      <w:pPr>
-        <w:spacing w:after="0"/>
-      </w:pPr>
-      <w:r>
-        <w:t>En cas d’erreur</w:t>
-      </w:r>
-      <w:r>
-        <w:t xml:space="preserve"> sur l’horaire</w:t>
-      </w:r>
-      <w:r>
-        <w:t>, il ajoutera cette activité entre 21h00 et 22h30</w:t>
-      </w:r>
-      <w:r>
-        <w:t>. En cas d’erreur sur la description, il ajoutera cette activité avec le descriptif suivant :</w:t>
+      <w:r>
+        <w:t>Une fois l’activité validée, il sera ramené sur le menu princi</w:t>
+      </w:r>
+      <w:r>
+        <w:t>pal. Il éditera alors l’activité qu’il vient d’ajouter, et changera l’heure de début de 21h00 à 21h15. Il validera le changement, puis quittera l’application.</w:t>
       </w:r>
     </w:p>
     <w:p>
-      <w:pPr>
-        <w:rPr>
-          <w:i/>
-          <w:lang w:val="en-US"/>
-        </w:rPr>
-      </w:pPr>
-      <w:r>
-        <w:rPr>
-          <w:i/>
-          <w:lang w:val="en-US"/>
-        </w:rPr>
-        <w:t>“</w:t>
-      </w:r>
-      <w:r>
-        <w:rPr>
-          <w:i/>
-          <w:lang w:val="en-US"/>
-        </w:rPr>
-        <w:t>Simple debriefing with the control center of planet Earth.</w:t>
-      </w:r>
-      <w:r>
-        <w:rPr>
-          <w:i/>
-          <w:lang w:val="en-US"/>
-        </w:rPr>
-        <w:t>”</w:t>
-      </w:r>
-    </w:p>
-    <w:p>
-      <w:r>
-        <w:t>Une fois l’activité validée, il sera ramené sur le menu princi</w:t>
-      </w:r>
-      <w:r>
-        <w:t>pal. Il éditera alors l’activité qu’il vient d’ajouter, et changera l’heure de début de 21h00 à 21h15. Il validera le changement, puis quittera l’application.</w:t>
-      </w:r>
-    </w:p>
-    <w:p>
-      <w:r>
+      <w:r>
+        <w:lastRenderedPageBreak/>
         <w:t>Il relance ensuite l’application et vérifie que le compte-rendu et que les activités ont correctement été modifié.</w:t>
       </w:r>
     </w:p>
@@ -2787,7 +2960,6 @@
         </w:numPr>
       </w:pPr>
       <w:r>
-        <w:lastRenderedPageBreak/>
         <w:t>Recherche sur les jours pour un mot-clé donné sur une période donnée</w:t>
       </w:r>
     </w:p>
@@ -2842,7 +3014,7 @@
           <w:numId w:val="11"/>
         </w:numPr>
       </w:pPr>
-      <w:bookmarkStart w:id="13" w:name="_Toc435437216"/>
+      <w:bookmarkStart w:id="13" w:name="_Toc437251014"/>
       <w:r>
         <w:t>Résultats</w:t>
       </w:r>
@@ -2858,7 +3030,7 @@
           <w:numId w:val="2"/>
         </w:numPr>
       </w:pPr>
-      <w:bookmarkStart w:id="14" w:name="_Toc435437217"/>
+      <w:bookmarkStart w:id="14" w:name="_Toc437251015"/>
       <w:r>
         <w:t>Résultats</w:t>
       </w:r>
@@ -2872,7 +3044,7 @@
           <w:numId w:val="12"/>
         </w:numPr>
       </w:pPr>
-      <w:bookmarkStart w:id="15" w:name="_Toc435437218"/>
+      <w:bookmarkStart w:id="15" w:name="_Toc437251016"/>
       <w:r>
         <w:t>Bilan</w:t>
       </w:r>
@@ -2886,7 +3058,7 @@
           <w:numId w:val="12"/>
         </w:numPr>
       </w:pPr>
-      <w:bookmarkStart w:id="16" w:name="_Toc435437219"/>
+      <w:bookmarkStart w:id="16" w:name="_Toc437251017"/>
       <w:r>
         <w:t>Evolutivité</w:t>
       </w:r>
@@ -3009,7 +3181,7 @@
                 <w:bCs/>
                 <w:noProof/>
               </w:rPr>
-              <w:t>3</w:t>
+              <w:t>6</w:t>
             </w:r>
             <w:r>
               <w:rPr>
@@ -4945,6 +5117,7 @@
   <w:style w:type="character" w:default="1" w:styleId="Policepardfaut">
     <w:name w:val="Default Paragraph Font"/>
     <w:uiPriority w:val="1"/>
+    <w:semiHidden/>
     <w:unhideWhenUsed/>
   </w:style>
   <w:style w:type="table" w:default="1" w:styleId="TableauNormal">
@@ -7054,7 +7227,7 @@
 </file>
 
 <file path=customXml/itemProps1.xml><?xml version="1.0" encoding="utf-8"?>
-<ds:datastoreItem xmlns:ds="http://schemas.openxmlformats.org/officeDocument/2006/customXml" ds:itemID="{72E18C50-1C71-468C-AABC-D77DE64A0879}">
+<ds:datastoreItem xmlns:ds="http://schemas.openxmlformats.org/officeDocument/2006/customXml" ds:itemID="{3E95FF6A-C87E-4773-A57F-77BD25B90EC7}">
   <ds:schemaRefs>
     <ds:schemaRef ds:uri="http://schemas.openxmlformats.org/officeDocument/2006/bibliography"/>
   </ds:schemaRefs>

</xml_diff>